<commit_message>
Fix links and update CV.
</commit_message>
<xml_diff>
--- a/innov/Curriculum Vita.docx
+++ b/innov/Curriculum Vita.docx
@@ -1,10 +1,17 @@
 
 <file path=word/document.xml><?xml version="1.0" encoding="utf-8"?>
-<w:document xmlns:wpc="http://schemas.microsoft.com/office/word/2010/wordprocessingCanvas" xmlns:cx="http://schemas.microsoft.com/office/drawing/2014/chartex" xmlns:cx1="http://schemas.microsoft.com/office/drawing/2015/9/8/chartex" xmlns:cx2="http://schemas.microsoft.com/office/drawing/2015/10/21/chartex" xmlns:cx3="http://schemas.microsoft.com/office/drawing/2016/5/9/chartex" xmlns:cx4="http://schemas.microsoft.com/office/drawing/2016/5/10/chartex" xmlns:cx5="http://schemas.microsoft.com/office/drawing/2016/5/11/chartex" xmlns:cx6="http://schemas.microsoft.com/office/drawing/2016/5/12/chartex" xmlns:cx7="http://schemas.microsoft.com/office/drawing/2016/5/13/chartex" xmlns:cx8="http://schemas.microsoft.com/office/drawing/2016/5/14/chartex" xmlns:mc="http://schemas.openxmlformats.org/markup-compatibility/2006" xmlns:aink="http://schemas.microsoft.com/office/drawing/2016/ink" xmlns:am3d="http://schemas.microsoft.com/office/drawing/2017/model3d" xmlns:o="urn:schemas-microsoft-com:office:office" xmlns:r="http://schemas.openxmlformats.org/officeDocument/2006/relationships" xmlns:m="http://schemas.openxmlformats.org/officeDocument/2006/math" xmlns:v="urn:schemas-microsoft-com:vml" xmlns:wp14="http://schemas.microsoft.com/office/word/2010/wordprocessingDrawing" xmlns:wp="http://schemas.openxmlformats.org/drawingml/2006/wordprocessingDrawing" xmlns:w10="urn:schemas-microsoft-com:office:word" xmlns:w="http://schemas.openxmlformats.org/wordprocessingml/2006/main" xmlns:w14="http://schemas.microsoft.com/office/word/2010/wordml" xmlns:w15="http://schemas.microsoft.com/office/word/2012/wordml" xmlns:w16cex="http://schemas.microsoft.com/office/word/2018/wordml/cex" xmlns:w16cid="http://schemas.microsoft.com/office/word/2016/wordml/cid" xmlns:w16="http://schemas.microsoft.com/office/word/2018/wordml" xmlns:w16se="http://schemas.microsoft.com/office/word/2015/wordml/symex" xmlns:wpg="http://schemas.microsoft.com/office/word/2010/wordprocessingGroup" xmlns:wpi="http://schemas.microsoft.com/office/word/2010/wordprocessingInk" xmlns:wne="http://schemas.microsoft.com/office/word/2006/wordml" xmlns:wps="http://schemas.microsoft.com/office/word/2010/wordprocessingShape" mc:Ignorable="w14 w15 w16se w16cid w16 w16cex wp14">
+<w:document xmlns:wpc="http://schemas.microsoft.com/office/word/2010/wordprocessingCanvas" xmlns:cx="http://schemas.microsoft.com/office/drawing/2014/chartex" xmlns:cx1="http://schemas.microsoft.com/office/drawing/2015/9/8/chartex" xmlns:cx2="http://schemas.microsoft.com/office/drawing/2015/10/21/chartex" xmlns:cx3="http://schemas.microsoft.com/office/drawing/2016/5/9/chartex" xmlns:cx4="http://schemas.microsoft.com/office/drawing/2016/5/10/chartex" xmlns:cx5="http://schemas.microsoft.com/office/drawing/2016/5/11/chartex" xmlns:cx6="http://schemas.microsoft.com/office/drawing/2016/5/12/chartex" xmlns:cx7="http://schemas.microsoft.com/office/drawing/2016/5/13/chartex" xmlns:cx8="http://schemas.microsoft.com/office/drawing/2016/5/14/chartex" xmlns:mc="http://schemas.openxmlformats.org/markup-compatibility/2006" xmlns:aink="http://schemas.microsoft.com/office/drawing/2016/ink" xmlns:am3d="http://schemas.microsoft.com/office/drawing/2017/model3d" xmlns:o="urn:schemas-microsoft-com:office:office" xmlns:r="http://schemas.openxmlformats.org/officeDocument/2006/relationships" xmlns:m="http://schemas.openxmlformats.org/officeDocument/2006/math" xmlns:v="urn:schemas-microsoft-com:vml" xmlns:wp14="http://schemas.microsoft.com/office/word/2010/wordprocessingDrawing" xmlns:wp="http://schemas.openxmlformats.org/drawingml/2006/wordprocessingDrawing" xmlns:w10="urn:schemas-microsoft-com:office:word" xmlns:w="http://schemas.openxmlformats.org/wordprocessingml/2006/main" xmlns:w14="http://schemas.microsoft.com/office/word/2010/wordml" xmlns:w15="http://schemas.microsoft.com/office/word/2012/wordml" xmlns:w16cex="http://schemas.microsoft.com/office/word/2018/wordml/cex" xmlns:w16cid="http://schemas.microsoft.com/office/word/2016/wordml/cid" xmlns:w16="http://schemas.microsoft.com/office/word/2018/wordml" xmlns:w16sdtdh="http://schemas.microsoft.com/office/word/2020/wordml/sdtdatahash" xmlns:w16se="http://schemas.microsoft.com/office/word/2015/wordml/symex" xmlns:wpg="http://schemas.microsoft.com/office/word/2010/wordprocessingGroup" xmlns:wpi="http://schemas.microsoft.com/office/word/2010/wordprocessingInk" xmlns:wne="http://schemas.microsoft.com/office/word/2006/wordml" xmlns:wps="http://schemas.microsoft.com/office/word/2010/wordprocessingShape" mc:Ignorable="w14 w15 w16se w16cid w16 w16cex w16sdtdh wp14">
   <w:body>
     <w:p>
       <w:pPr>
         <w:jc w:val="center"/>
+        <w:rPr>
+          <w:rFonts w:ascii="Times New Roman" w:hAnsi="Times New Roman" w:cs="Times New Roman"/>
+          <w:sz w:val="24"/>
+          <w:szCs w:val="24"/>
+        </w:rPr>
+      </w:pPr>
+      <w:r>
         <w:rPr>
           <w:rFonts w:ascii="Times New Roman" w:hAnsi="Times New Roman" w:cs="Times New Roman"/>
           <w:b/>
@@ -12,6 +19,34 @@
           <w:sz w:val="24"/>
           <w:szCs w:val="24"/>
         </w:rPr>
+        <w:t>Michael Buslik</w:t>
+      </w:r>
+      <w:r>
+        <w:rPr>
+          <w:rFonts w:ascii="Times New Roman" w:hAnsi="Times New Roman" w:cs="Times New Roman"/>
+          <w:sz w:val="24"/>
+          <w:szCs w:val="24"/>
+        </w:rPr>
+        <w:t xml:space="preserve"> </w:t>
+      </w:r>
+    </w:p>
+    <w:p>
+      <w:pPr>
+        <w:rPr>
+          <w:rFonts w:ascii="Times New Roman" w:hAnsi="Times New Roman" w:cs="Times New Roman"/>
+          <w:sz w:val="24"/>
+          <w:szCs w:val="24"/>
+        </w:rPr>
+      </w:pPr>
+    </w:p>
+    <w:p>
+      <w:pPr>
+        <w:jc w:val="center"/>
+        <w:rPr>
+          <w:rFonts w:ascii="Times New Roman" w:hAnsi="Times New Roman" w:cs="Times New Roman"/>
+          <w:sz w:val="24"/>
+          <w:szCs w:val="24"/>
+        </w:rPr>
       </w:pPr>
       <w:r>
         <w:rPr>
@@ -21,12 +56,946 @@
           <w:sz w:val="24"/>
           <w:szCs w:val="24"/>
         </w:rPr>
-        <w:t>Contact Information</w:t>
-      </w:r>
+        <w:t>Personal Statement</w:t>
+      </w:r>
+    </w:p>
+    <w:p>
+      <w:pPr>
+        <w:rPr>
+          <w:rFonts w:ascii="Times New Roman" w:hAnsi="Times New Roman" w:cs="Times New Roman"/>
+          <w:sz w:val="24"/>
+          <w:szCs w:val="24"/>
+        </w:rPr>
+      </w:pPr>
+      <w:r>
+        <w:rPr>
+          <w:rFonts w:ascii="Times New Roman" w:hAnsi="Times New Roman" w:cs="Times New Roman"/>
+          <w:sz w:val="24"/>
+          <w:szCs w:val="24"/>
+        </w:rPr>
+        <w:tab/>
+      </w:r>
+      <w:r>
+        <w:rPr>
+          <w:rFonts w:ascii="Times New Roman" w:hAnsi="Times New Roman" w:cs="Times New Roman"/>
+          <w:sz w:val="24"/>
+          <w:szCs w:val="24"/>
+        </w:rPr>
+        <w:t>My name is Michael Buslik.  I make learning and personal development fundamental priorities in my lif</w:t>
+      </w:r>
+      <w:r>
+        <w:rPr>
+          <w:rFonts w:ascii="Times New Roman" w:hAnsi="Times New Roman" w:cs="Times New Roman"/>
+          <w:sz w:val="24"/>
+          <w:szCs w:val="24"/>
+        </w:rPr>
+        <w:t xml:space="preserve">e.  More recently I have been directing attention on practicing learning Japanese, improving at digital art, and building furniture.  While </w:t>
+      </w:r>
+      <w:r>
+        <w:rPr>
+          <w:rFonts w:ascii="Times New Roman" w:hAnsi="Times New Roman" w:cs="Times New Roman"/>
+          <w:sz w:val="24"/>
+          <w:szCs w:val="24"/>
+        </w:rPr>
+        <w:t xml:space="preserve">some say </w:t>
+      </w:r>
+      <w:r>
+        <w:rPr>
+          <w:rFonts w:ascii="Times New Roman" w:hAnsi="Times New Roman" w:cs="Times New Roman"/>
+          <w:sz w:val="24"/>
+          <w:szCs w:val="24"/>
+        </w:rPr>
+        <w:t>these skills</w:t>
+      </w:r>
+      <w:r>
+        <w:rPr>
+          <w:rFonts w:ascii="Times New Roman" w:hAnsi="Times New Roman" w:cs="Times New Roman"/>
+          <w:sz w:val="24"/>
+          <w:szCs w:val="24"/>
+        </w:rPr>
+        <w:t xml:space="preserve"> </w:t>
+      </w:r>
+      <w:r>
+        <w:rPr>
+          <w:rFonts w:ascii="Times New Roman" w:hAnsi="Times New Roman" w:cs="Times New Roman"/>
+          <w:sz w:val="24"/>
+          <w:szCs w:val="24"/>
+        </w:rPr>
+        <w:t>possess limited application on their own, it is the building up of knowledge and intense focus required to improve at such skills that yields rewar</w:t>
+      </w:r>
+      <w:r>
+        <w:rPr>
+          <w:rFonts w:ascii="Times New Roman" w:hAnsi="Times New Roman" w:cs="Times New Roman"/>
+          <w:sz w:val="24"/>
+          <w:szCs w:val="24"/>
+        </w:rPr>
+        <w:t>d.</w:t>
+      </w:r>
+    </w:p>
+    <w:p>
+      <w:pPr>
+        <w:ind w:firstLine="720"/>
+        <w:rPr>
+          <w:rFonts w:ascii="Times New Roman" w:hAnsi="Times New Roman" w:cs="Times New Roman"/>
+          <w:sz w:val="24"/>
+          <w:szCs w:val="24"/>
+        </w:rPr>
+      </w:pPr>
+      <w:r>
+        <w:rPr>
+          <w:rFonts w:ascii="Times New Roman" w:hAnsi="Times New Roman" w:cs="Times New Roman"/>
+          <w:sz w:val="24"/>
+          <w:szCs w:val="24"/>
+        </w:rPr>
+        <w:t>It was not always like this, though.</w:t>
+      </w:r>
+      <w:r>
+        <w:rPr>
+          <w:rFonts w:ascii="Times New Roman" w:hAnsi="Times New Roman" w:cs="Times New Roman"/>
+          <w:sz w:val="24"/>
+          <w:szCs w:val="24"/>
+        </w:rPr>
+        <w:t xml:space="preserve">  Throughout my life I often tended towards the path which offered the least resistance for the most satisfaction</w:t>
+      </w:r>
+      <w:r>
+        <w:rPr>
+          <w:rFonts w:ascii="Times New Roman" w:hAnsi="Times New Roman" w:cs="Times New Roman"/>
+          <w:sz w:val="24"/>
+          <w:szCs w:val="24"/>
+        </w:rPr>
+        <w:t>;</w:t>
+      </w:r>
+      <w:r>
+        <w:rPr>
+          <w:rFonts w:ascii="Times New Roman" w:hAnsi="Times New Roman" w:cs="Times New Roman"/>
+          <w:sz w:val="24"/>
+          <w:szCs w:val="24"/>
+        </w:rPr>
+        <w:t xml:space="preserve"> playing video games instead of finishing homework, always scraping by to get the bare minimum in whatever I did.  This changed somewhere halfway through high school, where I decided to use internet resources to teach myself programming</w:t>
+      </w:r>
+      <w:r>
+        <w:rPr>
+          <w:rFonts w:ascii="Times New Roman" w:hAnsi="Times New Roman" w:cs="Times New Roman"/>
+          <w:sz w:val="24"/>
+          <w:szCs w:val="24"/>
+        </w:rPr>
+        <w:t xml:space="preserve">, and so I began a </w:t>
+      </w:r>
+      <w:r>
+        <w:rPr>
+          <w:rFonts w:ascii="Times New Roman" w:hAnsi="Times New Roman" w:cs="Times New Roman"/>
+          <w:sz w:val="24"/>
+          <w:szCs w:val="24"/>
+        </w:rPr>
+        <w:t xml:space="preserve">long, </w:t>
+      </w:r>
+      <w:r>
+        <w:rPr>
+          <w:rFonts w:ascii="Times New Roman" w:hAnsi="Times New Roman" w:cs="Times New Roman"/>
+          <w:sz w:val="24"/>
+          <w:szCs w:val="24"/>
+        </w:rPr>
+        <w:t xml:space="preserve">and </w:t>
+      </w:r>
+      <w:r>
+        <w:rPr>
+          <w:rFonts w:ascii="Times New Roman" w:hAnsi="Times New Roman" w:cs="Times New Roman"/>
+          <w:sz w:val="24"/>
+          <w:szCs w:val="24"/>
+        </w:rPr>
+        <w:t>difficult</w:t>
+      </w:r>
+      <w:r>
+        <w:rPr>
+          <w:rFonts w:ascii="Times New Roman" w:hAnsi="Times New Roman" w:cs="Times New Roman"/>
+          <w:sz w:val="24"/>
+          <w:szCs w:val="24"/>
+        </w:rPr>
+        <w:t>,</w:t>
+      </w:r>
+      <w:r>
+        <w:rPr>
+          <w:rFonts w:ascii="Times New Roman" w:hAnsi="Times New Roman" w:cs="Times New Roman"/>
+          <w:sz w:val="24"/>
+          <w:szCs w:val="24"/>
+        </w:rPr>
+        <w:t xml:space="preserve"> but rewarding journey.</w:t>
+      </w:r>
+    </w:p>
+    <w:p>
+      <w:pPr>
+        <w:ind w:firstLine="720"/>
+        <w:rPr>
+          <w:rFonts w:ascii="Times New Roman" w:hAnsi="Times New Roman" w:cs="Times New Roman"/>
+          <w:sz w:val="24"/>
+          <w:szCs w:val="24"/>
+        </w:rPr>
+      </w:pPr>
+      <w:r>
+        <w:rPr>
+          <w:rFonts w:ascii="Times New Roman" w:hAnsi="Times New Roman" w:cs="Times New Roman"/>
+          <w:sz w:val="24"/>
+          <w:szCs w:val="24"/>
+        </w:rPr>
+        <w:t xml:space="preserve">My fascination with making games persisted since a young age, where I made board games during summer camp and made </w:t>
+      </w:r>
+      <w:r>
+        <w:rPr>
+          <w:rFonts w:ascii="Times New Roman" w:hAnsi="Times New Roman" w:cs="Times New Roman"/>
+          <w:sz w:val="24"/>
+          <w:szCs w:val="24"/>
+        </w:rPr>
+        <w:t>others</w:t>
+      </w:r>
+      <w:r>
+        <w:rPr>
+          <w:rFonts w:ascii="Times New Roman" w:hAnsi="Times New Roman" w:cs="Times New Roman"/>
+          <w:sz w:val="24"/>
+          <w:szCs w:val="24"/>
+        </w:rPr>
+        <w:t xml:space="preserve"> play them with me.  In my mind, </w:t>
+      </w:r>
+      <w:r>
+        <w:rPr>
+          <w:rFonts w:ascii="Times New Roman" w:hAnsi="Times New Roman" w:cs="Times New Roman"/>
+          <w:sz w:val="24"/>
+          <w:szCs w:val="24"/>
+        </w:rPr>
+        <w:t xml:space="preserve">learning </w:t>
+      </w:r>
+      <w:r>
+        <w:rPr>
+          <w:rFonts w:ascii="Times New Roman" w:hAnsi="Times New Roman" w:cs="Times New Roman"/>
+          <w:sz w:val="24"/>
+          <w:szCs w:val="24"/>
+        </w:rPr>
+        <w:t xml:space="preserve">programming was the only way </w:t>
+      </w:r>
+      <w:r>
+        <w:rPr>
+          <w:rFonts w:ascii="Times New Roman" w:hAnsi="Times New Roman" w:cs="Times New Roman"/>
+          <w:sz w:val="24"/>
+          <w:szCs w:val="24"/>
+        </w:rPr>
+        <w:t xml:space="preserve">I would </w:t>
+      </w:r>
+      <w:r>
+        <w:rPr>
+          <w:rFonts w:ascii="Times New Roman" w:hAnsi="Times New Roman" w:cs="Times New Roman"/>
+          <w:sz w:val="24"/>
+          <w:szCs w:val="24"/>
+        </w:rPr>
+        <w:t xml:space="preserve">become </w:t>
+      </w:r>
+      <w:r>
+        <w:rPr>
+          <w:rFonts w:ascii="Times New Roman" w:hAnsi="Times New Roman" w:cs="Times New Roman"/>
+          <w:sz w:val="24"/>
+          <w:szCs w:val="24"/>
+        </w:rPr>
+        <w:t>able to</w:t>
+      </w:r>
+      <w:r>
+        <w:rPr>
+          <w:rFonts w:ascii="Times New Roman" w:hAnsi="Times New Roman" w:cs="Times New Roman"/>
+          <w:sz w:val="24"/>
+          <w:szCs w:val="24"/>
+        </w:rPr>
+        <w:t xml:space="preserve"> produce the games that I dreamt about making.  By the time I graduated high school, I had obtained </w:t>
+      </w:r>
+      <w:r>
+        <w:rPr>
+          <w:rFonts w:ascii="Times New Roman" w:hAnsi="Times New Roman" w:cs="Times New Roman"/>
+          <w:sz w:val="24"/>
+          <w:szCs w:val="24"/>
+        </w:rPr>
+        <w:t>a proficiency in programming which would have matched my peers now, as I am about to graduat</w:t>
+      </w:r>
+      <w:r>
+        <w:rPr>
+          <w:rFonts w:ascii="Times New Roman" w:hAnsi="Times New Roman" w:cs="Times New Roman"/>
+          <w:sz w:val="24"/>
+          <w:szCs w:val="24"/>
+        </w:rPr>
+        <w:t>e university</w:t>
+      </w:r>
+      <w:r>
+        <w:rPr>
+          <w:rFonts w:ascii="Times New Roman" w:hAnsi="Times New Roman" w:cs="Times New Roman"/>
+          <w:sz w:val="24"/>
+          <w:szCs w:val="24"/>
+        </w:rPr>
+        <w:t>.  Since that moment my life has been consumed by developing and releasing games, where I constantly had several projects in progress or had been participating in a game jam.</w:t>
+      </w:r>
+    </w:p>
+    <w:p>
+      <w:pPr>
+        <w:ind w:firstLine="720"/>
+        <w:rPr>
+          <w:rFonts w:ascii="Times New Roman" w:hAnsi="Times New Roman" w:cs="Times New Roman"/>
+          <w:sz w:val="24"/>
+          <w:szCs w:val="24"/>
+        </w:rPr>
+      </w:pPr>
+      <w:r>
+        <w:rPr>
+          <w:rFonts w:ascii="Times New Roman" w:hAnsi="Times New Roman" w:cs="Times New Roman"/>
+          <w:sz w:val="24"/>
+          <w:szCs w:val="24"/>
+        </w:rPr>
+        <w:t xml:space="preserve">In the past I ended up spending a lot of time wasting my time, </w:t>
+      </w:r>
+      <w:r>
+        <w:rPr>
+          <w:rFonts w:ascii="Times New Roman" w:hAnsi="Times New Roman" w:cs="Times New Roman"/>
+          <w:sz w:val="24"/>
+          <w:szCs w:val="24"/>
+        </w:rPr>
+        <w:t xml:space="preserve">where I now </w:t>
+      </w:r>
+      <w:r>
+        <w:rPr>
+          <w:rFonts w:ascii="Times New Roman" w:hAnsi="Times New Roman" w:cs="Times New Roman"/>
+          <w:sz w:val="24"/>
+          <w:szCs w:val="24"/>
+        </w:rPr>
+        <w:t xml:space="preserve">focus on productivity to the maximum degree possible.  I </w:t>
+      </w:r>
+      <w:r>
+        <w:rPr>
+          <w:rFonts w:ascii="Times New Roman" w:hAnsi="Times New Roman" w:cs="Times New Roman"/>
+          <w:sz w:val="24"/>
+          <w:szCs w:val="24"/>
+        </w:rPr>
+        <w:t>schedule my time each day hour by hour</w:t>
+      </w:r>
+      <w:r>
+        <w:rPr>
+          <w:rFonts w:ascii="Times New Roman" w:hAnsi="Times New Roman" w:cs="Times New Roman"/>
+          <w:sz w:val="24"/>
+          <w:szCs w:val="24"/>
+        </w:rPr>
+        <w:t xml:space="preserve">, using free time as a chance to improve </w:t>
+      </w:r>
+      <w:r>
+        <w:rPr>
+          <w:rFonts w:ascii="Times New Roman" w:hAnsi="Times New Roman" w:cs="Times New Roman"/>
+          <w:sz w:val="24"/>
+          <w:szCs w:val="24"/>
+        </w:rPr>
+        <w:t>at the current skill or hobby I am explorin</w:t>
+      </w:r>
+      <w:r>
+        <w:rPr>
+          <w:rFonts w:ascii="Times New Roman" w:hAnsi="Times New Roman" w:cs="Times New Roman"/>
+          <w:sz w:val="24"/>
+          <w:szCs w:val="24"/>
+        </w:rPr>
+        <w:t>g.  I think</w:t>
+      </w:r>
+      <w:r>
+        <w:rPr>
+          <w:rFonts w:ascii="Times New Roman" w:hAnsi="Times New Roman" w:cs="Times New Roman"/>
+          <w:sz w:val="24"/>
+          <w:szCs w:val="24"/>
+        </w:rPr>
+        <w:t xml:space="preserve"> this is the best way to spend one’s time, and the most effective way to move forward</w:t>
+      </w:r>
+      <w:r>
+        <w:rPr>
+          <w:rFonts w:ascii="Times New Roman" w:hAnsi="Times New Roman" w:cs="Times New Roman"/>
+          <w:sz w:val="24"/>
+          <w:szCs w:val="24"/>
+        </w:rPr>
+        <w:t xml:space="preserve"> in life.</w:t>
+      </w:r>
+    </w:p>
+    <w:p>
+      <w:pPr>
+        <w:rPr>
+          <w:rFonts w:ascii="Times New Roman" w:hAnsi="Times New Roman" w:cs="Times New Roman"/>
+          <w:sz w:val="24"/>
+          <w:szCs w:val="24"/>
+        </w:rPr>
+      </w:pPr>
     </w:p>
     <w:p>
       <w:pPr>
         <w:jc w:val="center"/>
+        <w:rPr>
+          <w:rFonts w:ascii="Times New Roman" w:hAnsi="Times New Roman" w:cs="Times New Roman"/>
+          <w:sz w:val="24"/>
+          <w:szCs w:val="24"/>
+        </w:rPr>
+      </w:pPr>
+      <w:r>
+        <w:rPr>
+          <w:rFonts w:ascii="Times New Roman" w:hAnsi="Times New Roman" w:cs="Times New Roman"/>
+          <w:b/>
+          <w:bCs/>
+          <w:sz w:val="24"/>
+          <w:szCs w:val="24"/>
+        </w:rPr>
+        <w:t>Education</w:t>
+      </w:r>
+    </w:p>
+    <w:p>
+      <w:pPr>
+        <w:rPr>
+          <w:rFonts w:ascii="Times New Roman" w:hAnsi="Times New Roman" w:cs="Times New Roman"/>
+          <w:sz w:val="24"/>
+          <w:szCs w:val="24"/>
+        </w:rPr>
+      </w:pPr>
+      <w:r>
+        <w:rPr>
+          <w:rFonts w:ascii="Times New Roman" w:hAnsi="Times New Roman" w:cs="Times New Roman"/>
+          <w:sz w:val="24"/>
+          <w:szCs w:val="24"/>
+        </w:rPr>
+        <w:t xml:space="preserve">University of Colorado </w:t>
+      </w:r>
+      <w:proofErr w:type="spellStart"/>
+      <w:r>
+        <w:rPr>
+          <w:rFonts w:ascii="Times New Roman" w:hAnsi="Times New Roman" w:cs="Times New Roman"/>
+          <w:sz w:val="24"/>
+          <w:szCs w:val="24"/>
+        </w:rPr>
+        <w:t>Colorado</w:t>
+      </w:r>
+      <w:proofErr w:type="spellEnd"/>
+      <w:r>
+        <w:rPr>
+          <w:rFonts w:ascii="Times New Roman" w:hAnsi="Times New Roman" w:cs="Times New Roman"/>
+          <w:sz w:val="24"/>
+          <w:szCs w:val="24"/>
+        </w:rPr>
+        <w:t xml:space="preserve"> Springs, Colorado Springs, CO</w:t>
+      </w:r>
+      <w:r>
+        <w:rPr>
+          <w:rFonts w:ascii="Times New Roman" w:hAnsi="Times New Roman" w:cs="Times New Roman"/>
+          <w:sz w:val="24"/>
+          <w:szCs w:val="24"/>
+        </w:rPr>
+        <w:t xml:space="preserve"> – </w:t>
+      </w:r>
+      <w:r>
+        <w:rPr>
+          <w:rFonts w:ascii="Times New Roman" w:hAnsi="Times New Roman" w:cs="Times New Roman"/>
+          <w:sz w:val="24"/>
+          <w:szCs w:val="24"/>
+        </w:rPr>
+        <w:t xml:space="preserve">May </w:t>
+      </w:r>
+      <w:r>
+        <w:rPr>
+          <w:rFonts w:ascii="Times New Roman" w:hAnsi="Times New Roman" w:cs="Times New Roman"/>
+          <w:sz w:val="24"/>
+          <w:szCs w:val="24"/>
+        </w:rPr>
+        <w:t>202</w:t>
+      </w:r>
+      <w:r>
+        <w:rPr>
+          <w:rFonts w:ascii="Times New Roman" w:hAnsi="Times New Roman" w:cs="Times New Roman"/>
+          <w:sz w:val="24"/>
+          <w:szCs w:val="24"/>
+        </w:rPr>
+        <w:t>1</w:t>
+      </w:r>
+    </w:p>
+    <w:p>
+      <w:pPr>
+        <w:pStyle w:val="ListParagraph"/>
+        <w:numPr>
+          <w:ilvl w:val="0"/>
+          <w:numId w:val="14"/>
+        </w:numPr>
+        <w:rPr>
+          <w:rFonts w:ascii="Times New Roman" w:hAnsi="Times New Roman" w:cs="Times New Roman"/>
+          <w:sz w:val="24"/>
+          <w:szCs w:val="24"/>
+        </w:rPr>
+      </w:pPr>
+      <w:r>
+        <w:rPr>
+          <w:rFonts w:ascii="Times New Roman" w:hAnsi="Times New Roman" w:cs="Times New Roman"/>
+          <w:sz w:val="24"/>
+          <w:szCs w:val="24"/>
+        </w:rPr>
+        <w:t>Bachelor of Innovation</w:t>
+      </w:r>
+      <w:r>
+        <w:rPr>
+          <w:rFonts w:ascii="Times New Roman" w:hAnsi="Times New Roman" w:cs="Times New Roman"/>
+          <w:sz w:val="24"/>
+          <w:szCs w:val="24"/>
+        </w:rPr>
+        <w:t xml:space="preserve"> in Game Design and Development</w:t>
+      </w:r>
+    </w:p>
+    <w:p>
+      <w:pPr>
+        <w:pStyle w:val="ListParagraph"/>
+        <w:numPr>
+          <w:ilvl w:val="0"/>
+          <w:numId w:val="14"/>
+        </w:numPr>
+        <w:rPr>
+          <w:rFonts w:ascii="Times New Roman" w:hAnsi="Times New Roman" w:cs="Times New Roman"/>
+          <w:sz w:val="24"/>
+          <w:szCs w:val="24"/>
+        </w:rPr>
+      </w:pPr>
+      <w:r>
+        <w:rPr>
+          <w:rFonts w:ascii="Times New Roman" w:hAnsi="Times New Roman" w:cs="Times New Roman"/>
+          <w:sz w:val="24"/>
+          <w:szCs w:val="24"/>
+        </w:rPr>
+        <w:t>Minor in Computer Science</w:t>
+      </w:r>
+    </w:p>
+    <w:p>
+      <w:pPr>
+        <w:rPr>
+          <w:rFonts w:ascii="Times New Roman" w:hAnsi="Times New Roman" w:cs="Times New Roman"/>
+          <w:sz w:val="24"/>
+          <w:szCs w:val="24"/>
+        </w:rPr>
+      </w:pPr>
+    </w:p>
+    <w:p>
+      <w:pPr>
+        <w:jc w:val="center"/>
+        <w:rPr>
+          <w:rFonts w:ascii="Times New Roman" w:hAnsi="Times New Roman" w:cs="Times New Roman"/>
+          <w:sz w:val="24"/>
+          <w:szCs w:val="24"/>
+        </w:rPr>
+      </w:pPr>
+      <w:r>
+        <w:rPr>
+          <w:rFonts w:ascii="Times New Roman" w:hAnsi="Times New Roman" w:cs="Times New Roman"/>
+          <w:b/>
+          <w:bCs/>
+          <w:sz w:val="24"/>
+          <w:szCs w:val="24"/>
+        </w:rPr>
+        <w:t>Academic Experience</w:t>
+      </w:r>
+    </w:p>
+    <w:p>
+      <w:pPr>
+        <w:jc w:val="center"/>
+        <w:rPr>
+          <w:rFonts w:ascii="Times New Roman" w:hAnsi="Times New Roman" w:cs="Times New Roman"/>
+          <w:sz w:val="24"/>
+          <w:szCs w:val="24"/>
+        </w:rPr>
+      </w:pPr>
+      <w:r>
+        <w:rPr>
+          <w:rFonts w:ascii="Times New Roman" w:hAnsi="Times New Roman" w:cs="Times New Roman"/>
+          <w:b/>
+          <w:bCs/>
+          <w:sz w:val="24"/>
+          <w:szCs w:val="24"/>
+        </w:rPr>
+        <w:t>Game Design and Development</w:t>
+      </w:r>
+      <w:r>
+        <w:rPr>
+          <w:rFonts w:ascii="Times New Roman" w:hAnsi="Times New Roman" w:cs="Times New Roman"/>
+          <w:b/>
+          <w:bCs/>
+          <w:sz w:val="24"/>
+          <w:szCs w:val="24"/>
+        </w:rPr>
+        <w:t xml:space="preserve"> Major Core</w:t>
+      </w:r>
+    </w:p>
+    <w:p>
+      <w:pPr>
+        <w:rPr>
+          <w:rFonts w:ascii="Times New Roman" w:hAnsi="Times New Roman" w:cs="Times New Roman"/>
+          <w:sz w:val="24"/>
+          <w:szCs w:val="24"/>
+        </w:rPr>
+      </w:pPr>
+      <w:r>
+        <w:rPr>
+          <w:rFonts w:ascii="Times New Roman" w:hAnsi="Times New Roman" w:cs="Times New Roman"/>
+          <w:sz w:val="24"/>
+          <w:szCs w:val="24"/>
+        </w:rPr>
+        <w:t>GDD 1100 Introduction to Game Development</w:t>
+      </w:r>
+    </w:p>
+    <w:p>
+      <w:pPr>
+        <w:rPr>
+          <w:rFonts w:ascii="Times New Roman" w:hAnsi="Times New Roman" w:cs="Times New Roman"/>
+          <w:sz w:val="24"/>
+          <w:szCs w:val="24"/>
+        </w:rPr>
+      </w:pPr>
+      <w:r>
+        <w:rPr>
+          <w:rFonts w:ascii="Times New Roman" w:hAnsi="Times New Roman" w:cs="Times New Roman"/>
+          <w:sz w:val="24"/>
+          <w:szCs w:val="24"/>
+        </w:rPr>
+        <w:t>GDD 1200 Introductory Programming for Game Developers</w:t>
+      </w:r>
+    </w:p>
+    <w:p>
+      <w:pPr>
+        <w:rPr>
+          <w:rFonts w:ascii="Times New Roman" w:hAnsi="Times New Roman" w:cs="Times New Roman"/>
+          <w:sz w:val="24"/>
+          <w:szCs w:val="24"/>
+        </w:rPr>
+      </w:pPr>
+      <w:r>
+        <w:rPr>
+          <w:rFonts w:ascii="Times New Roman" w:hAnsi="Times New Roman" w:cs="Times New Roman"/>
+          <w:sz w:val="24"/>
+          <w:szCs w:val="24"/>
+        </w:rPr>
+        <w:lastRenderedPageBreak/>
+        <w:t>GDD 2100 Game Design for Diverse Populations</w:t>
+      </w:r>
+      <w:r>
+        <w:rPr>
+          <w:rFonts w:ascii="Times New Roman" w:hAnsi="Times New Roman" w:cs="Times New Roman"/>
+          <w:sz w:val="24"/>
+          <w:szCs w:val="24"/>
+        </w:rPr>
+        <w:t xml:space="preserve"> </w:t>
+      </w:r>
+    </w:p>
+    <w:p>
+      <w:pPr>
+        <w:rPr>
+          <w:rFonts w:ascii="Times New Roman" w:hAnsi="Times New Roman" w:cs="Times New Roman"/>
+          <w:sz w:val="24"/>
+          <w:szCs w:val="24"/>
+        </w:rPr>
+      </w:pPr>
+      <w:r>
+        <w:rPr>
+          <w:rFonts w:ascii="Times New Roman" w:hAnsi="Times New Roman" w:cs="Times New Roman"/>
+          <w:sz w:val="24"/>
+          <w:szCs w:val="24"/>
+        </w:rPr>
+        <w:t>GDD 2150 Fundamental Game Design Concepts</w:t>
+      </w:r>
+    </w:p>
+    <w:p>
+      <w:pPr>
+        <w:rPr>
+          <w:rFonts w:ascii="Times New Roman" w:hAnsi="Times New Roman" w:cs="Times New Roman"/>
+          <w:sz w:val="24"/>
+          <w:szCs w:val="24"/>
+        </w:rPr>
+      </w:pPr>
+      <w:r>
+        <w:rPr>
+          <w:rFonts w:ascii="Times New Roman" w:hAnsi="Times New Roman" w:cs="Times New Roman"/>
+          <w:sz w:val="24"/>
+          <w:szCs w:val="24"/>
+        </w:rPr>
+        <w:t>GDD 2200 Object-Oriented Analysis, Design, and</w:t>
+      </w:r>
+      <w:r>
+        <w:rPr>
+          <w:rFonts w:ascii="Times New Roman" w:hAnsi="Times New Roman" w:cs="Times New Roman"/>
+          <w:sz w:val="24"/>
+          <w:szCs w:val="24"/>
+        </w:rPr>
+        <w:t xml:space="preserve"> </w:t>
+      </w:r>
+      <w:r>
+        <w:rPr>
+          <w:rFonts w:ascii="Times New Roman" w:hAnsi="Times New Roman" w:cs="Times New Roman"/>
+          <w:sz w:val="24"/>
+          <w:szCs w:val="24"/>
+        </w:rPr>
+        <w:t>Implementation</w:t>
+      </w:r>
+    </w:p>
+    <w:p>
+      <w:pPr>
+        <w:rPr>
+          <w:rFonts w:ascii="Times New Roman" w:hAnsi="Times New Roman" w:cs="Times New Roman"/>
+          <w:sz w:val="24"/>
+          <w:szCs w:val="24"/>
+        </w:rPr>
+      </w:pPr>
+      <w:r>
+        <w:rPr>
+          <w:rFonts w:ascii="Times New Roman" w:hAnsi="Times New Roman" w:cs="Times New Roman"/>
+          <w:sz w:val="24"/>
+          <w:szCs w:val="24"/>
+        </w:rPr>
+        <w:t>GDD 3400 Artificial Intelligence for Games</w:t>
+      </w:r>
+    </w:p>
+    <w:p>
+      <w:pPr>
+        <w:rPr>
+          <w:rFonts w:ascii="Times New Roman" w:hAnsi="Times New Roman" w:cs="Times New Roman"/>
+          <w:sz w:val="24"/>
+          <w:szCs w:val="24"/>
+        </w:rPr>
+      </w:pPr>
+      <w:r>
+        <w:rPr>
+          <w:rFonts w:ascii="Times New Roman" w:hAnsi="Times New Roman" w:cs="Times New Roman"/>
+          <w:sz w:val="24"/>
+          <w:szCs w:val="24"/>
+        </w:rPr>
+        <w:t>GDD 4900 Commercial Game Development Practicum</w:t>
+      </w:r>
+    </w:p>
+    <w:p>
+      <w:pPr>
+        <w:pStyle w:val="ListParagraph"/>
+        <w:numPr>
+          <w:ilvl w:val="0"/>
+          <w:numId w:val="7"/>
+        </w:numPr>
+        <w:rPr>
+          <w:rFonts w:ascii="Times New Roman" w:hAnsi="Times New Roman" w:cs="Times New Roman"/>
+          <w:sz w:val="24"/>
+          <w:szCs w:val="24"/>
+        </w:rPr>
+      </w:pPr>
+      <w:r>
+        <w:rPr>
+          <w:rFonts w:ascii="Times New Roman" w:hAnsi="Times New Roman" w:cs="Times New Roman"/>
+          <w:sz w:val="24"/>
+          <w:szCs w:val="24"/>
+        </w:rPr>
+        <w:t>Solo d</w:t>
+      </w:r>
+      <w:r>
+        <w:rPr>
+          <w:rFonts w:ascii="Times New Roman" w:hAnsi="Times New Roman" w:cs="Times New Roman"/>
+          <w:sz w:val="24"/>
+          <w:szCs w:val="24"/>
+        </w:rPr>
+        <w:t>eveloping a 3D RPG Dungeon Crawler game in Unity 3D.</w:t>
+      </w:r>
+    </w:p>
+    <w:p>
+      <w:pPr>
+        <w:pStyle w:val="ListParagraph"/>
+        <w:numPr>
+          <w:ilvl w:val="0"/>
+          <w:numId w:val="7"/>
+        </w:numPr>
+        <w:rPr>
+          <w:rFonts w:ascii="Times New Roman" w:hAnsi="Times New Roman" w:cs="Times New Roman"/>
+          <w:sz w:val="24"/>
+          <w:szCs w:val="24"/>
+        </w:rPr>
+      </w:pPr>
+      <w:r>
+        <w:rPr>
+          <w:rFonts w:ascii="Times New Roman" w:hAnsi="Times New Roman" w:cs="Times New Roman"/>
+          <w:sz w:val="24"/>
+          <w:szCs w:val="24"/>
+        </w:rPr>
+        <w:t>Put link here (when I release game)</w:t>
+      </w:r>
+    </w:p>
+    <w:p>
+      <w:pPr>
+        <w:rPr>
+          <w:rFonts w:ascii="Times New Roman" w:hAnsi="Times New Roman" w:cs="Times New Roman"/>
+          <w:sz w:val="24"/>
+          <w:szCs w:val="24"/>
+        </w:rPr>
+      </w:pPr>
+      <w:r>
+        <w:rPr>
+          <w:rFonts w:ascii="Times New Roman" w:hAnsi="Times New Roman" w:cs="Times New Roman"/>
+          <w:sz w:val="24"/>
+          <w:szCs w:val="24"/>
+        </w:rPr>
+        <w:t>CS 2250 Advanced Data Structures in C++</w:t>
+      </w:r>
+    </w:p>
+    <w:p>
+      <w:pPr>
+        <w:rPr>
+          <w:rFonts w:ascii="Times New Roman" w:hAnsi="Times New Roman" w:cs="Times New Roman"/>
+          <w:sz w:val="24"/>
+          <w:szCs w:val="24"/>
+        </w:rPr>
+      </w:pPr>
+      <w:r>
+        <w:rPr>
+          <w:rFonts w:ascii="Times New Roman" w:hAnsi="Times New Roman" w:cs="Times New Roman"/>
+          <w:sz w:val="24"/>
+          <w:szCs w:val="24"/>
+        </w:rPr>
+        <w:t>CS 3350 Team-Based Game Production</w:t>
+      </w:r>
+    </w:p>
+    <w:p>
+      <w:pPr>
+        <w:pStyle w:val="ListParagraph"/>
+        <w:rPr>
+          <w:rFonts w:ascii="Times New Roman" w:hAnsi="Times New Roman" w:cs="Times New Roman"/>
+          <w:sz w:val="24"/>
+          <w:szCs w:val="24"/>
+        </w:rPr>
+      </w:pPr>
+      <w:r>
+        <w:rPr>
+          <w:rFonts w:ascii="Times New Roman" w:hAnsi="Times New Roman" w:cs="Times New Roman"/>
+          <w:sz w:val="24"/>
+          <w:szCs w:val="24"/>
+        </w:rPr>
+        <w:t>Worked as a programmer on a team developing the game Miner Inconvenience.</w:t>
+      </w:r>
+    </w:p>
+    <w:p>
+      <w:pPr>
+        <w:rPr>
+          <w:rFonts w:ascii="Times New Roman" w:hAnsi="Times New Roman" w:cs="Times New Roman"/>
+          <w:sz w:val="24"/>
+          <w:szCs w:val="24"/>
+        </w:rPr>
+      </w:pPr>
+      <w:r>
+        <w:rPr>
+          <w:rFonts w:ascii="Times New Roman" w:hAnsi="Times New Roman" w:cs="Times New Roman"/>
+          <w:sz w:val="24"/>
+          <w:szCs w:val="24"/>
+        </w:rPr>
+        <w:t>CS 4800 Computer Graphics</w:t>
+      </w:r>
+    </w:p>
+    <w:p>
+      <w:pPr>
+        <w:pStyle w:val="ListParagraph"/>
+        <w:rPr>
+          <w:rFonts w:ascii="Times New Roman" w:hAnsi="Times New Roman" w:cs="Times New Roman"/>
+          <w:sz w:val="24"/>
+          <w:szCs w:val="24"/>
+        </w:rPr>
+      </w:pPr>
+      <w:r>
+        <w:rPr>
+          <w:rFonts w:ascii="Times New Roman" w:hAnsi="Times New Roman" w:cs="Times New Roman"/>
+          <w:sz w:val="24"/>
+          <w:szCs w:val="24"/>
+        </w:rPr>
+        <w:t xml:space="preserve">Harnessed cellular automata to generate random </w:t>
+      </w:r>
+      <w:r>
+        <w:rPr>
+          <w:rFonts w:ascii="Times New Roman" w:hAnsi="Times New Roman" w:cs="Times New Roman"/>
+          <w:sz w:val="24"/>
+          <w:szCs w:val="24"/>
+        </w:rPr>
+        <w:t>3D low poly world</w:t>
+      </w:r>
+      <w:r>
+        <w:rPr>
+          <w:rFonts w:ascii="Times New Roman" w:hAnsi="Times New Roman" w:cs="Times New Roman"/>
+          <w:sz w:val="24"/>
+          <w:szCs w:val="24"/>
+        </w:rPr>
+        <w:t>s with different designs.</w:t>
+      </w:r>
+    </w:p>
+    <w:p>
+      <w:pPr>
+        <w:rPr>
+          <w:rFonts w:ascii="Times New Roman" w:hAnsi="Times New Roman" w:cs="Times New Roman"/>
+          <w:sz w:val="24"/>
+          <w:szCs w:val="24"/>
+        </w:rPr>
+      </w:pPr>
+      <w:r>
+        <w:rPr>
+          <w:rFonts w:ascii="Times New Roman" w:hAnsi="Times New Roman" w:cs="Times New Roman"/>
+          <w:sz w:val="24"/>
+          <w:szCs w:val="24"/>
+        </w:rPr>
+        <w:t>CS 3030 Python</w:t>
+      </w:r>
+    </w:p>
+    <w:p>
+      <w:pPr>
+        <w:pStyle w:val="ListParagraph"/>
+        <w:numPr>
+          <w:ilvl w:val="0"/>
+          <w:numId w:val="5"/>
+        </w:numPr>
+        <w:rPr>
+          <w:rFonts w:ascii="Times New Roman" w:hAnsi="Times New Roman" w:cs="Times New Roman"/>
+          <w:sz w:val="24"/>
+          <w:szCs w:val="24"/>
+        </w:rPr>
+      </w:pPr>
+      <w:r>
+        <w:rPr>
+          <w:rFonts w:ascii="Times New Roman" w:hAnsi="Times New Roman" w:cs="Times New Roman"/>
+          <w:sz w:val="24"/>
+          <w:szCs w:val="24"/>
+        </w:rPr>
+        <w:t xml:space="preserve">Developed a </w:t>
+      </w:r>
+      <w:proofErr w:type="spellStart"/>
+      <w:r>
+        <w:rPr>
+          <w:rFonts w:ascii="Times New Roman" w:hAnsi="Times New Roman" w:cs="Times New Roman"/>
+          <w:sz w:val="24"/>
+          <w:szCs w:val="24"/>
+        </w:rPr>
+        <w:t>QTable</w:t>
+      </w:r>
+      <w:proofErr w:type="spellEnd"/>
+      <w:r>
+        <w:rPr>
+          <w:rFonts w:ascii="Times New Roman" w:hAnsi="Times New Roman" w:cs="Times New Roman"/>
+          <w:sz w:val="24"/>
+          <w:szCs w:val="24"/>
+        </w:rPr>
+        <w:t xml:space="preserve"> style artificial intelligence to </w:t>
+      </w:r>
+      <w:r>
+        <w:rPr>
+          <w:rFonts w:ascii="Times New Roman" w:hAnsi="Times New Roman" w:cs="Times New Roman"/>
+          <w:sz w:val="24"/>
+          <w:szCs w:val="24"/>
+        </w:rPr>
+        <w:t>observe and interact wit</w:t>
+      </w:r>
+      <w:r>
+        <w:rPr>
+          <w:rFonts w:ascii="Times New Roman" w:hAnsi="Times New Roman" w:cs="Times New Roman"/>
+          <w:sz w:val="24"/>
+          <w:szCs w:val="24"/>
+        </w:rPr>
+        <w:t>h a video game by identifying challenges and training to overcome each one.</w:t>
+      </w:r>
+    </w:p>
+    <w:p>
+      <w:pPr>
+        <w:pStyle w:val="ListParagraph"/>
+        <w:numPr>
+          <w:ilvl w:val="0"/>
+          <w:numId w:val="5"/>
+        </w:numPr>
         <w:rPr>
           <w:rFonts w:ascii="Times New Roman" w:hAnsi="Times New Roman" w:cs="Times New Roman"/>
           <w:sz w:val="24"/>
@@ -41,1053 +1010,9 @@
             <w:sz w:val="24"/>
             <w:szCs w:val="24"/>
           </w:rPr>
-          <w:t>iammichaelbuslik@gmail.com</w:t>
+          <w:t>https://github.com/Aescosaurus/CRASH-AI-CS-3030</w:t>
         </w:r>
       </w:hyperlink>
-    </w:p>
-    <w:p>
-      <w:pPr>
-        <w:jc w:val="center"/>
-        <w:rPr>
-          <w:rFonts w:ascii="Times New Roman" w:hAnsi="Times New Roman" w:cs="Times New Roman"/>
-          <w:sz w:val="24"/>
-          <w:szCs w:val="24"/>
-        </w:rPr>
-      </w:pPr>
-      <w:r>
-        <w:rPr>
-          <w:rFonts w:ascii="Times New Roman" w:hAnsi="Times New Roman" w:cs="Times New Roman"/>
-          <w:sz w:val="24"/>
-          <w:szCs w:val="24"/>
-        </w:rPr>
-        <w:t xml:space="preserve">1 </w:t>
-      </w:r>
-      <w:r>
-        <w:rPr>
-          <w:rFonts w:ascii="Times New Roman" w:hAnsi="Times New Roman" w:cs="Times New Roman"/>
-          <w:sz w:val="24"/>
-          <w:szCs w:val="24"/>
-        </w:rPr>
-        <w:t>(831) 251-2399</w:t>
-      </w:r>
-    </w:p>
-    <w:p>
-      <w:pPr>
-        <w:jc w:val="center"/>
-        <w:rPr>
-          <w:rFonts w:ascii="Times New Roman" w:hAnsi="Times New Roman" w:cs="Times New Roman"/>
-          <w:sz w:val="24"/>
-          <w:szCs w:val="24"/>
-        </w:rPr>
-      </w:pPr>
-      <w:hyperlink r:id="rId6" w:history="1">
-        <w:r>
-          <w:rPr>
-            <w:rStyle w:val="Hyperlink"/>
-            <w:rFonts w:ascii="Times New Roman" w:hAnsi="Times New Roman" w:cs="Times New Roman"/>
-            <w:sz w:val="24"/>
-            <w:szCs w:val="24"/>
-          </w:rPr>
-          <w:t>https://github.com/Aescosaurus</w:t>
-        </w:r>
-      </w:hyperlink>
-    </w:p>
-    <w:p>
-      <w:pPr>
-        <w:rPr>
-          <w:rFonts w:ascii="Times New Roman" w:hAnsi="Times New Roman" w:cs="Times New Roman"/>
-          <w:sz w:val="24"/>
-          <w:szCs w:val="24"/>
-        </w:rPr>
-      </w:pPr>
-    </w:p>
-    <w:p>
-      <w:pPr>
-        <w:jc w:val="center"/>
-        <w:rPr>
-          <w:rFonts w:ascii="Times New Roman" w:hAnsi="Times New Roman" w:cs="Times New Roman"/>
-          <w:sz w:val="24"/>
-          <w:szCs w:val="24"/>
-        </w:rPr>
-      </w:pPr>
-      <w:r>
-        <w:rPr>
-          <w:rFonts w:ascii="Times New Roman" w:hAnsi="Times New Roman" w:cs="Times New Roman"/>
-          <w:b/>
-          <w:bCs/>
-          <w:sz w:val="24"/>
-          <w:szCs w:val="24"/>
-        </w:rPr>
-        <w:t>Personal Statement</w:t>
-      </w:r>
-    </w:p>
-    <w:p>
-      <w:pPr>
-        <w:rPr>
-          <w:rFonts w:ascii="Times New Roman" w:hAnsi="Times New Roman" w:cs="Times New Roman"/>
-          <w:sz w:val="24"/>
-          <w:szCs w:val="24"/>
-        </w:rPr>
-      </w:pPr>
-      <w:r>
-        <w:rPr>
-          <w:rFonts w:ascii="Times New Roman" w:hAnsi="Times New Roman" w:cs="Times New Roman"/>
-          <w:sz w:val="24"/>
-          <w:szCs w:val="24"/>
-        </w:rPr>
-        <w:tab/>
-      </w:r>
-      <w:r>
-        <w:rPr>
-          <w:rFonts w:ascii="Times New Roman" w:hAnsi="Times New Roman" w:cs="Times New Roman"/>
-          <w:sz w:val="24"/>
-          <w:szCs w:val="24"/>
-        </w:rPr>
-        <w:t>My name is Michael Buslik.  I make learning and personal development fundamental priorities in my lif</w:t>
-      </w:r>
-      <w:r>
-        <w:rPr>
-          <w:rFonts w:ascii="Times New Roman" w:hAnsi="Times New Roman" w:cs="Times New Roman"/>
-          <w:sz w:val="24"/>
-          <w:szCs w:val="24"/>
-        </w:rPr>
-        <w:t xml:space="preserve">e.  More recently I have been directing attention on practicing learning Japanese, improving at digital art, and building furniture.  While </w:t>
-      </w:r>
-      <w:r>
-        <w:rPr>
-          <w:rFonts w:ascii="Times New Roman" w:hAnsi="Times New Roman" w:cs="Times New Roman"/>
-          <w:sz w:val="24"/>
-          <w:szCs w:val="24"/>
-        </w:rPr>
-        <w:t xml:space="preserve">some say </w:t>
-      </w:r>
-      <w:r>
-        <w:rPr>
-          <w:rFonts w:ascii="Times New Roman" w:hAnsi="Times New Roman" w:cs="Times New Roman"/>
-          <w:sz w:val="24"/>
-          <w:szCs w:val="24"/>
-        </w:rPr>
-        <w:t>these skills</w:t>
-      </w:r>
-      <w:r>
-        <w:rPr>
-          <w:rFonts w:ascii="Times New Roman" w:hAnsi="Times New Roman" w:cs="Times New Roman"/>
-          <w:sz w:val="24"/>
-          <w:szCs w:val="24"/>
-        </w:rPr>
-        <w:t xml:space="preserve"> </w:t>
-      </w:r>
-      <w:r>
-        <w:rPr>
-          <w:rFonts w:ascii="Times New Roman" w:hAnsi="Times New Roman" w:cs="Times New Roman"/>
-          <w:sz w:val="24"/>
-          <w:szCs w:val="24"/>
-        </w:rPr>
-        <w:t>possess limited application on their own, it is the building up of knowledge and intense focus required to improve at such skills that yields rewar</w:t>
-      </w:r>
-      <w:r>
-        <w:rPr>
-          <w:rFonts w:ascii="Times New Roman" w:hAnsi="Times New Roman" w:cs="Times New Roman"/>
-          <w:sz w:val="24"/>
-          <w:szCs w:val="24"/>
-        </w:rPr>
-        <w:t>d.</w:t>
-      </w:r>
-    </w:p>
-    <w:p>
-      <w:pPr>
-        <w:ind w:firstLine="720"/>
-        <w:rPr>
-          <w:rFonts w:ascii="Times New Roman" w:hAnsi="Times New Roman" w:cs="Times New Roman"/>
-          <w:sz w:val="24"/>
-          <w:szCs w:val="24"/>
-        </w:rPr>
-      </w:pPr>
-      <w:r>
-        <w:rPr>
-          <w:rFonts w:ascii="Times New Roman" w:hAnsi="Times New Roman" w:cs="Times New Roman"/>
-          <w:sz w:val="24"/>
-          <w:szCs w:val="24"/>
-        </w:rPr>
-        <w:t>It was not always like this, though.</w:t>
-      </w:r>
-      <w:r>
-        <w:rPr>
-          <w:rFonts w:ascii="Times New Roman" w:hAnsi="Times New Roman" w:cs="Times New Roman"/>
-          <w:sz w:val="24"/>
-          <w:szCs w:val="24"/>
-        </w:rPr>
-        <w:t xml:space="preserve">  Throughout my life I often tended towards the path which offered the least resistance for the most satisfaction</w:t>
-      </w:r>
-      <w:r>
-        <w:rPr>
-          <w:rFonts w:ascii="Times New Roman" w:hAnsi="Times New Roman" w:cs="Times New Roman"/>
-          <w:sz w:val="24"/>
-          <w:szCs w:val="24"/>
-        </w:rPr>
-        <w:t>;</w:t>
-      </w:r>
-      <w:r>
-        <w:rPr>
-          <w:rFonts w:ascii="Times New Roman" w:hAnsi="Times New Roman" w:cs="Times New Roman"/>
-          <w:sz w:val="24"/>
-          <w:szCs w:val="24"/>
-        </w:rPr>
-        <w:t xml:space="preserve"> playing video games instead of finishing homework, always scraping by to get the bare minimum in whatever I did.  This changed somewhere halfway through high school, where I decided to use internet resources to teach myself programming</w:t>
-      </w:r>
-      <w:r>
-        <w:rPr>
-          <w:rFonts w:ascii="Times New Roman" w:hAnsi="Times New Roman" w:cs="Times New Roman"/>
-          <w:sz w:val="24"/>
-          <w:szCs w:val="24"/>
-        </w:rPr>
-        <w:t xml:space="preserve">, and so I began a </w:t>
-      </w:r>
-      <w:r>
-        <w:rPr>
-          <w:rFonts w:ascii="Times New Roman" w:hAnsi="Times New Roman" w:cs="Times New Roman"/>
-          <w:sz w:val="24"/>
-          <w:szCs w:val="24"/>
-        </w:rPr>
-        <w:t xml:space="preserve">long, </w:t>
-      </w:r>
-      <w:r>
-        <w:rPr>
-          <w:rFonts w:ascii="Times New Roman" w:hAnsi="Times New Roman" w:cs="Times New Roman"/>
-          <w:sz w:val="24"/>
-          <w:szCs w:val="24"/>
-        </w:rPr>
-        <w:t xml:space="preserve">and </w:t>
-      </w:r>
-      <w:r>
-        <w:rPr>
-          <w:rFonts w:ascii="Times New Roman" w:hAnsi="Times New Roman" w:cs="Times New Roman"/>
-          <w:sz w:val="24"/>
-          <w:szCs w:val="24"/>
-        </w:rPr>
-        <w:t>difficult</w:t>
-      </w:r>
-      <w:r>
-        <w:rPr>
-          <w:rFonts w:ascii="Times New Roman" w:hAnsi="Times New Roman" w:cs="Times New Roman"/>
-          <w:sz w:val="24"/>
-          <w:szCs w:val="24"/>
-        </w:rPr>
-        <w:t>,</w:t>
-      </w:r>
-      <w:r>
-        <w:rPr>
-          <w:rFonts w:ascii="Times New Roman" w:hAnsi="Times New Roman" w:cs="Times New Roman"/>
-          <w:sz w:val="24"/>
-          <w:szCs w:val="24"/>
-        </w:rPr>
-        <w:t xml:space="preserve"> but rewarding journey.</w:t>
-      </w:r>
-    </w:p>
-    <w:p>
-      <w:pPr>
-        <w:ind w:firstLine="720"/>
-        <w:rPr>
-          <w:rFonts w:ascii="Times New Roman" w:hAnsi="Times New Roman" w:cs="Times New Roman"/>
-          <w:sz w:val="24"/>
-          <w:szCs w:val="24"/>
-        </w:rPr>
-      </w:pPr>
-      <w:r>
-        <w:rPr>
-          <w:rFonts w:ascii="Times New Roman" w:hAnsi="Times New Roman" w:cs="Times New Roman"/>
-          <w:sz w:val="24"/>
-          <w:szCs w:val="24"/>
-        </w:rPr>
-        <w:t xml:space="preserve">My fascination with making games persisted since a young age, where I made board games during summer camp and made </w:t>
-      </w:r>
-      <w:r>
-        <w:rPr>
-          <w:rFonts w:ascii="Times New Roman" w:hAnsi="Times New Roman" w:cs="Times New Roman"/>
-          <w:sz w:val="24"/>
-          <w:szCs w:val="24"/>
-        </w:rPr>
-        <w:t>others</w:t>
-      </w:r>
-      <w:r>
-        <w:rPr>
-          <w:rFonts w:ascii="Times New Roman" w:hAnsi="Times New Roman" w:cs="Times New Roman"/>
-          <w:sz w:val="24"/>
-          <w:szCs w:val="24"/>
-        </w:rPr>
-        <w:t xml:space="preserve"> play them with me.  In my mind, </w:t>
-      </w:r>
-      <w:r>
-        <w:rPr>
-          <w:rFonts w:ascii="Times New Roman" w:hAnsi="Times New Roman" w:cs="Times New Roman"/>
-          <w:sz w:val="24"/>
-          <w:szCs w:val="24"/>
-        </w:rPr>
-        <w:t xml:space="preserve">learning </w:t>
-      </w:r>
-      <w:r>
-        <w:rPr>
-          <w:rFonts w:ascii="Times New Roman" w:hAnsi="Times New Roman" w:cs="Times New Roman"/>
-          <w:sz w:val="24"/>
-          <w:szCs w:val="24"/>
-        </w:rPr>
-        <w:t xml:space="preserve">programming was the only way </w:t>
-      </w:r>
-      <w:r>
-        <w:rPr>
-          <w:rFonts w:ascii="Times New Roman" w:hAnsi="Times New Roman" w:cs="Times New Roman"/>
-          <w:sz w:val="24"/>
-          <w:szCs w:val="24"/>
-        </w:rPr>
-        <w:t xml:space="preserve">I would </w:t>
-      </w:r>
-      <w:r>
-        <w:rPr>
-          <w:rFonts w:ascii="Times New Roman" w:hAnsi="Times New Roman" w:cs="Times New Roman"/>
-          <w:sz w:val="24"/>
-          <w:szCs w:val="24"/>
-        </w:rPr>
-        <w:t xml:space="preserve">become </w:t>
-      </w:r>
-      <w:r>
-        <w:rPr>
-          <w:rFonts w:ascii="Times New Roman" w:hAnsi="Times New Roman" w:cs="Times New Roman"/>
-          <w:sz w:val="24"/>
-          <w:szCs w:val="24"/>
-        </w:rPr>
-        <w:t>able to</w:t>
-      </w:r>
-      <w:r>
-        <w:rPr>
-          <w:rFonts w:ascii="Times New Roman" w:hAnsi="Times New Roman" w:cs="Times New Roman"/>
-          <w:sz w:val="24"/>
-          <w:szCs w:val="24"/>
-        </w:rPr>
-        <w:t xml:space="preserve"> produce the games that I dreamt about making.  By the time I graduated high school, I had obtained </w:t>
-      </w:r>
-      <w:r>
-        <w:rPr>
-          <w:rFonts w:ascii="Times New Roman" w:hAnsi="Times New Roman" w:cs="Times New Roman"/>
-          <w:sz w:val="24"/>
-          <w:szCs w:val="24"/>
-        </w:rPr>
-        <w:t>a proficiency in programming which would have matched my peers now, as I am about to graduat</w:t>
-      </w:r>
-      <w:r>
-        <w:rPr>
-          <w:rFonts w:ascii="Times New Roman" w:hAnsi="Times New Roman" w:cs="Times New Roman"/>
-          <w:sz w:val="24"/>
-          <w:szCs w:val="24"/>
-        </w:rPr>
-        <w:t>e university</w:t>
-      </w:r>
-      <w:r>
-        <w:rPr>
-          <w:rFonts w:ascii="Times New Roman" w:hAnsi="Times New Roman" w:cs="Times New Roman"/>
-          <w:sz w:val="24"/>
-          <w:szCs w:val="24"/>
-        </w:rPr>
-        <w:t>.  Since that moment my life has been consumed by developing and releasing games, where I constantly had several projects in progress or had been participating in a game jam.</w:t>
-      </w:r>
-    </w:p>
-    <w:p>
-      <w:pPr>
-        <w:ind w:firstLine="720"/>
-        <w:rPr>
-          <w:rFonts w:ascii="Times New Roman" w:hAnsi="Times New Roman" w:cs="Times New Roman"/>
-          <w:sz w:val="24"/>
-          <w:szCs w:val="24"/>
-        </w:rPr>
-      </w:pPr>
-      <w:r>
-        <w:rPr>
-          <w:rFonts w:ascii="Times New Roman" w:hAnsi="Times New Roman" w:cs="Times New Roman"/>
-          <w:sz w:val="24"/>
-          <w:szCs w:val="24"/>
-        </w:rPr>
-        <w:t xml:space="preserve">In the past I ended up spending a lot of time wasting my time, </w:t>
-      </w:r>
-      <w:r>
-        <w:rPr>
-          <w:rFonts w:ascii="Times New Roman" w:hAnsi="Times New Roman" w:cs="Times New Roman"/>
-          <w:sz w:val="24"/>
-          <w:szCs w:val="24"/>
-        </w:rPr>
-        <w:t xml:space="preserve">where I now </w:t>
-      </w:r>
-      <w:r>
-        <w:rPr>
-          <w:rFonts w:ascii="Times New Roman" w:hAnsi="Times New Roman" w:cs="Times New Roman"/>
-          <w:sz w:val="24"/>
-          <w:szCs w:val="24"/>
-        </w:rPr>
-        <w:t xml:space="preserve">focus on productivity to the maximum degree possible.  I </w:t>
-      </w:r>
-      <w:r>
-        <w:rPr>
-          <w:rFonts w:ascii="Times New Roman" w:hAnsi="Times New Roman" w:cs="Times New Roman"/>
-          <w:sz w:val="24"/>
-          <w:szCs w:val="24"/>
-        </w:rPr>
-        <w:t>schedule my time each day hour by hour</w:t>
-      </w:r>
-      <w:r>
-        <w:rPr>
-          <w:rFonts w:ascii="Times New Roman" w:hAnsi="Times New Roman" w:cs="Times New Roman"/>
-          <w:sz w:val="24"/>
-          <w:szCs w:val="24"/>
-        </w:rPr>
-        <w:t xml:space="preserve">, using free time as a chance to improve </w:t>
-      </w:r>
-      <w:r>
-        <w:rPr>
-          <w:rFonts w:ascii="Times New Roman" w:hAnsi="Times New Roman" w:cs="Times New Roman"/>
-          <w:sz w:val="24"/>
-          <w:szCs w:val="24"/>
-        </w:rPr>
-        <w:t>at the current skill or hobby I am explorin</w:t>
-      </w:r>
-      <w:r>
-        <w:rPr>
-          <w:rFonts w:ascii="Times New Roman" w:hAnsi="Times New Roman" w:cs="Times New Roman"/>
-          <w:sz w:val="24"/>
-          <w:szCs w:val="24"/>
-        </w:rPr>
-        <w:t>g.  I think</w:t>
-      </w:r>
-      <w:r>
-        <w:rPr>
-          <w:rFonts w:ascii="Times New Roman" w:hAnsi="Times New Roman" w:cs="Times New Roman"/>
-          <w:sz w:val="24"/>
-          <w:szCs w:val="24"/>
-        </w:rPr>
-        <w:t xml:space="preserve"> this is the best way to spend one’s time, and the most effective way to move forward</w:t>
-      </w:r>
-      <w:r>
-        <w:rPr>
-          <w:rFonts w:ascii="Times New Roman" w:hAnsi="Times New Roman" w:cs="Times New Roman"/>
-          <w:sz w:val="24"/>
-          <w:szCs w:val="24"/>
-        </w:rPr>
-        <w:t xml:space="preserve"> in life.</w:t>
-      </w:r>
-    </w:p>
-    <w:p>
-      <w:pPr>
-        <w:rPr>
-          <w:rFonts w:ascii="Times New Roman" w:hAnsi="Times New Roman" w:cs="Times New Roman"/>
-          <w:sz w:val="24"/>
-          <w:szCs w:val="24"/>
-        </w:rPr>
-      </w:pPr>
-    </w:p>
-    <w:p>
-      <w:pPr>
-        <w:jc w:val="center"/>
-        <w:rPr>
-          <w:rFonts w:ascii="Times New Roman" w:hAnsi="Times New Roman" w:cs="Times New Roman"/>
-          <w:sz w:val="24"/>
-          <w:szCs w:val="24"/>
-        </w:rPr>
-      </w:pPr>
-      <w:r>
-        <w:rPr>
-          <w:rFonts w:ascii="Times New Roman" w:hAnsi="Times New Roman" w:cs="Times New Roman"/>
-          <w:b/>
-          <w:bCs/>
-          <w:sz w:val="24"/>
-          <w:szCs w:val="24"/>
-        </w:rPr>
-        <w:t>Education</w:t>
-      </w:r>
-    </w:p>
-    <w:p>
-      <w:pPr>
-        <w:rPr>
-          <w:rFonts w:ascii="Times New Roman" w:hAnsi="Times New Roman" w:cs="Times New Roman"/>
-          <w:sz w:val="24"/>
-          <w:szCs w:val="24"/>
-        </w:rPr>
-      </w:pPr>
-      <w:r>
-        <w:rPr>
-          <w:rFonts w:ascii="Times New Roman" w:hAnsi="Times New Roman" w:cs="Times New Roman"/>
-          <w:sz w:val="24"/>
-          <w:szCs w:val="24"/>
-        </w:rPr>
-        <w:t xml:space="preserve">University of Colorado </w:t>
-      </w:r>
-      <w:proofErr w:type="spellStart"/>
-      <w:r>
-        <w:rPr>
-          <w:rFonts w:ascii="Times New Roman" w:hAnsi="Times New Roman" w:cs="Times New Roman"/>
-          <w:sz w:val="24"/>
-          <w:szCs w:val="24"/>
-        </w:rPr>
-        <w:t>Colorado</w:t>
-      </w:r>
-      <w:proofErr w:type="spellEnd"/>
-      <w:r>
-        <w:rPr>
-          <w:rFonts w:ascii="Times New Roman" w:hAnsi="Times New Roman" w:cs="Times New Roman"/>
-          <w:sz w:val="24"/>
-          <w:szCs w:val="24"/>
-        </w:rPr>
-        <w:t xml:space="preserve"> Springs, Colorado Springs, CO</w:t>
-      </w:r>
-      <w:r>
-        <w:rPr>
-          <w:rFonts w:ascii="Times New Roman" w:hAnsi="Times New Roman" w:cs="Times New Roman"/>
-          <w:sz w:val="24"/>
-          <w:szCs w:val="24"/>
-        </w:rPr>
-        <w:tab/>
-      </w:r>
-      <w:r>
-        <w:rPr>
-          <w:rFonts w:ascii="Times New Roman" w:hAnsi="Times New Roman" w:cs="Times New Roman"/>
-          <w:sz w:val="24"/>
-          <w:szCs w:val="24"/>
-        </w:rPr>
-        <w:tab/>
-      </w:r>
-      <w:r>
-        <w:rPr>
-          <w:rFonts w:ascii="Times New Roman" w:hAnsi="Times New Roman" w:cs="Times New Roman"/>
-          <w:sz w:val="24"/>
-          <w:szCs w:val="24"/>
-        </w:rPr>
-        <w:tab/>
-      </w:r>
-      <w:r>
-        <w:rPr>
-          <w:rFonts w:ascii="Times New Roman" w:hAnsi="Times New Roman" w:cs="Times New Roman"/>
-          <w:sz w:val="24"/>
-          <w:szCs w:val="24"/>
-        </w:rPr>
-        <w:tab/>
-      </w:r>
-      <w:r>
-        <w:rPr>
-          <w:rFonts w:ascii="Times New Roman" w:hAnsi="Times New Roman" w:cs="Times New Roman"/>
-          <w:sz w:val="24"/>
-          <w:szCs w:val="24"/>
-        </w:rPr>
-        <w:t>2021</w:t>
-      </w:r>
-      <w:r>
-        <w:rPr>
-          <w:rFonts w:ascii="Times New Roman" w:hAnsi="Times New Roman" w:cs="Times New Roman"/>
-          <w:sz w:val="24"/>
-          <w:szCs w:val="24"/>
-        </w:rPr>
-        <w:t xml:space="preserve"> </w:t>
-      </w:r>
-    </w:p>
-    <w:p>
-      <w:pPr>
-        <w:pStyle w:val="ListParagraph"/>
-        <w:numPr>
-          <w:ilvl w:val="0"/>
-          <w:numId w:val="14"/>
-        </w:numPr>
-        <w:rPr>
-          <w:rFonts w:ascii="Times New Roman" w:hAnsi="Times New Roman" w:cs="Times New Roman"/>
-          <w:sz w:val="24"/>
-          <w:szCs w:val="24"/>
-        </w:rPr>
-      </w:pPr>
-      <w:r>
-        <w:rPr>
-          <w:rFonts w:ascii="Times New Roman" w:hAnsi="Times New Roman" w:cs="Times New Roman"/>
-          <w:sz w:val="24"/>
-          <w:szCs w:val="24"/>
-        </w:rPr>
-        <w:t>Bachelor of Innovation</w:t>
-      </w:r>
-      <w:r>
-        <w:rPr>
-          <w:rFonts w:ascii="Times New Roman" w:hAnsi="Times New Roman" w:cs="Times New Roman"/>
-          <w:sz w:val="24"/>
-          <w:szCs w:val="24"/>
-        </w:rPr>
-        <w:t xml:space="preserve"> in Game Design and Development</w:t>
-      </w:r>
-    </w:p>
-    <w:p>
-      <w:pPr>
-        <w:pStyle w:val="ListParagraph"/>
-        <w:numPr>
-          <w:ilvl w:val="0"/>
-          <w:numId w:val="14"/>
-        </w:numPr>
-        <w:rPr>
-          <w:rFonts w:ascii="Times New Roman" w:hAnsi="Times New Roman" w:cs="Times New Roman"/>
-          <w:sz w:val="24"/>
-          <w:szCs w:val="24"/>
-        </w:rPr>
-      </w:pPr>
-      <w:r>
-        <w:rPr>
-          <w:rFonts w:ascii="Times New Roman" w:hAnsi="Times New Roman" w:cs="Times New Roman"/>
-          <w:sz w:val="24"/>
-          <w:szCs w:val="24"/>
-        </w:rPr>
-        <w:t>Minor in Computer Science</w:t>
-      </w:r>
-    </w:p>
-    <w:p>
-      <w:pPr>
-        <w:rPr>
-          <w:rFonts w:ascii="Times New Roman" w:hAnsi="Times New Roman" w:cs="Times New Roman"/>
-          <w:sz w:val="24"/>
-          <w:szCs w:val="24"/>
-        </w:rPr>
-      </w:pPr>
-    </w:p>
-    <w:p>
-      <w:pPr>
-        <w:jc w:val="center"/>
-        <w:rPr>
-          <w:rFonts w:ascii="Times New Roman" w:hAnsi="Times New Roman" w:cs="Times New Roman"/>
-          <w:sz w:val="24"/>
-          <w:szCs w:val="24"/>
-        </w:rPr>
-      </w:pPr>
-      <w:r>
-        <w:rPr>
-          <w:rFonts w:ascii="Times New Roman" w:hAnsi="Times New Roman" w:cs="Times New Roman"/>
-          <w:b/>
-          <w:bCs/>
-          <w:sz w:val="24"/>
-          <w:szCs w:val="24"/>
-        </w:rPr>
-        <w:t>Academic Experience</w:t>
-      </w:r>
-    </w:p>
-    <w:p>
-      <w:pPr>
-        <w:jc w:val="center"/>
-        <w:rPr>
-          <w:rFonts w:ascii="Times New Roman" w:hAnsi="Times New Roman" w:cs="Times New Roman"/>
-          <w:sz w:val="24"/>
-          <w:szCs w:val="24"/>
-        </w:rPr>
-      </w:pPr>
-      <w:r>
-        <w:rPr>
-          <w:rFonts w:ascii="Times New Roman" w:hAnsi="Times New Roman" w:cs="Times New Roman"/>
-          <w:b/>
-          <w:bCs/>
-          <w:sz w:val="24"/>
-          <w:szCs w:val="24"/>
-        </w:rPr>
-        <w:lastRenderedPageBreak/>
-        <w:t>Game Design and Development</w:t>
-      </w:r>
-      <w:r>
-        <w:rPr>
-          <w:rFonts w:ascii="Times New Roman" w:hAnsi="Times New Roman" w:cs="Times New Roman"/>
-          <w:b/>
-          <w:bCs/>
-          <w:sz w:val="24"/>
-          <w:szCs w:val="24"/>
-        </w:rPr>
-        <w:t xml:space="preserve"> Major Core</w:t>
-      </w:r>
-    </w:p>
-    <w:p>
-      <w:pPr>
-        <w:rPr>
-          <w:rFonts w:ascii="Times New Roman" w:hAnsi="Times New Roman" w:cs="Times New Roman"/>
-          <w:sz w:val="24"/>
-          <w:szCs w:val="24"/>
-        </w:rPr>
-      </w:pPr>
-      <w:r>
-        <w:rPr>
-          <w:rFonts w:ascii="Times New Roman" w:hAnsi="Times New Roman" w:cs="Times New Roman"/>
-          <w:sz w:val="24"/>
-          <w:szCs w:val="24"/>
-        </w:rPr>
-        <w:t>GDD 1100 Introduction to Game Development</w:t>
-      </w:r>
-    </w:p>
-    <w:p>
-      <w:pPr>
-        <w:rPr>
-          <w:rFonts w:ascii="Times New Roman" w:hAnsi="Times New Roman" w:cs="Times New Roman"/>
-          <w:sz w:val="24"/>
-          <w:szCs w:val="24"/>
-        </w:rPr>
-      </w:pPr>
-      <w:r>
-        <w:rPr>
-          <w:rFonts w:ascii="Times New Roman" w:hAnsi="Times New Roman" w:cs="Times New Roman"/>
-          <w:sz w:val="24"/>
-          <w:szCs w:val="24"/>
-        </w:rPr>
-        <w:t>GDD 1200 Introductory Programming for Game Developers</w:t>
-      </w:r>
-    </w:p>
-    <w:p>
-      <w:pPr>
-        <w:rPr>
-          <w:rFonts w:ascii="Times New Roman" w:hAnsi="Times New Roman" w:cs="Times New Roman"/>
-          <w:sz w:val="24"/>
-          <w:szCs w:val="24"/>
-        </w:rPr>
-      </w:pPr>
-      <w:r>
-        <w:rPr>
-          <w:rFonts w:ascii="Times New Roman" w:hAnsi="Times New Roman" w:cs="Times New Roman"/>
-          <w:sz w:val="24"/>
-          <w:szCs w:val="24"/>
-        </w:rPr>
-        <w:t>GDD 2100 Game Design for Diverse Populations</w:t>
-      </w:r>
-      <w:r>
-        <w:rPr>
-          <w:rFonts w:ascii="Times New Roman" w:hAnsi="Times New Roman" w:cs="Times New Roman"/>
-          <w:sz w:val="24"/>
-          <w:szCs w:val="24"/>
-        </w:rPr>
-        <w:t xml:space="preserve"> </w:t>
-      </w:r>
-    </w:p>
-    <w:p>
-      <w:pPr>
-        <w:rPr>
-          <w:rFonts w:ascii="Times New Roman" w:hAnsi="Times New Roman" w:cs="Times New Roman"/>
-          <w:sz w:val="24"/>
-          <w:szCs w:val="24"/>
-        </w:rPr>
-      </w:pPr>
-      <w:r>
-        <w:rPr>
-          <w:rFonts w:ascii="Times New Roman" w:hAnsi="Times New Roman" w:cs="Times New Roman"/>
-          <w:sz w:val="24"/>
-          <w:szCs w:val="24"/>
-        </w:rPr>
-        <w:t>GDD 2150 Fundamental Game Design Concepts</w:t>
-      </w:r>
-    </w:p>
-    <w:p>
-      <w:pPr>
-        <w:rPr>
-          <w:rFonts w:ascii="Times New Roman" w:hAnsi="Times New Roman" w:cs="Times New Roman"/>
-          <w:sz w:val="24"/>
-          <w:szCs w:val="24"/>
-        </w:rPr>
-      </w:pPr>
-      <w:r>
-        <w:rPr>
-          <w:rFonts w:ascii="Times New Roman" w:hAnsi="Times New Roman" w:cs="Times New Roman"/>
-          <w:sz w:val="24"/>
-          <w:szCs w:val="24"/>
-        </w:rPr>
-        <w:t>GDD 2200 Object-Oriented Analysis, Design, and</w:t>
-      </w:r>
-      <w:r>
-        <w:rPr>
-          <w:rFonts w:ascii="Times New Roman" w:hAnsi="Times New Roman" w:cs="Times New Roman"/>
-          <w:sz w:val="24"/>
-          <w:szCs w:val="24"/>
-        </w:rPr>
-        <w:t xml:space="preserve"> </w:t>
-      </w:r>
-      <w:r>
-        <w:rPr>
-          <w:rFonts w:ascii="Times New Roman" w:hAnsi="Times New Roman" w:cs="Times New Roman"/>
-          <w:sz w:val="24"/>
-          <w:szCs w:val="24"/>
-        </w:rPr>
-        <w:t>Implementation</w:t>
-      </w:r>
-    </w:p>
-    <w:p>
-      <w:pPr>
-        <w:rPr>
-          <w:rFonts w:ascii="Times New Roman" w:hAnsi="Times New Roman" w:cs="Times New Roman"/>
-          <w:sz w:val="24"/>
-          <w:szCs w:val="24"/>
-        </w:rPr>
-      </w:pPr>
-      <w:r>
-        <w:rPr>
-          <w:rFonts w:ascii="Times New Roman" w:hAnsi="Times New Roman" w:cs="Times New Roman"/>
-          <w:sz w:val="24"/>
-          <w:szCs w:val="24"/>
-        </w:rPr>
-        <w:t>GDD 3400 Artificial Intelligence for Games</w:t>
-      </w:r>
-    </w:p>
-    <w:p>
-      <w:pPr>
-        <w:rPr>
-          <w:rFonts w:ascii="Times New Roman" w:hAnsi="Times New Roman" w:cs="Times New Roman"/>
-          <w:sz w:val="24"/>
-          <w:szCs w:val="24"/>
-        </w:rPr>
-      </w:pPr>
-      <w:r>
-        <w:rPr>
-          <w:rFonts w:ascii="Times New Roman" w:hAnsi="Times New Roman" w:cs="Times New Roman"/>
-          <w:sz w:val="24"/>
-          <w:szCs w:val="24"/>
-        </w:rPr>
-        <w:t>GDD 4900 Commercial Game Development Practicum</w:t>
-      </w:r>
-    </w:p>
-    <w:p>
-      <w:pPr>
-        <w:pStyle w:val="ListParagraph"/>
-        <w:numPr>
-          <w:ilvl w:val="0"/>
-          <w:numId w:val="7"/>
-        </w:numPr>
-        <w:rPr>
-          <w:rFonts w:ascii="Times New Roman" w:hAnsi="Times New Roman" w:cs="Times New Roman"/>
-          <w:sz w:val="24"/>
-          <w:szCs w:val="24"/>
-        </w:rPr>
-      </w:pPr>
-      <w:r>
-        <w:rPr>
-          <w:rFonts w:ascii="Times New Roman" w:hAnsi="Times New Roman" w:cs="Times New Roman"/>
-          <w:sz w:val="24"/>
-          <w:szCs w:val="24"/>
-        </w:rPr>
-        <w:t>Solo d</w:t>
-      </w:r>
-      <w:r>
-        <w:rPr>
-          <w:rFonts w:ascii="Times New Roman" w:hAnsi="Times New Roman" w:cs="Times New Roman"/>
-          <w:sz w:val="24"/>
-          <w:szCs w:val="24"/>
-        </w:rPr>
-        <w:t>eveloping a 3D RPG Dungeon Crawler game in Unity 3D.</w:t>
-      </w:r>
-    </w:p>
-    <w:p>
-      <w:pPr>
-        <w:pStyle w:val="ListParagraph"/>
-        <w:numPr>
-          <w:ilvl w:val="0"/>
-          <w:numId w:val="7"/>
-        </w:numPr>
-        <w:rPr>
-          <w:rFonts w:ascii="Times New Roman" w:hAnsi="Times New Roman" w:cs="Times New Roman"/>
-          <w:sz w:val="24"/>
-          <w:szCs w:val="24"/>
-        </w:rPr>
-      </w:pPr>
-      <w:r>
-        <w:rPr>
-          <w:rFonts w:ascii="Times New Roman" w:hAnsi="Times New Roman" w:cs="Times New Roman"/>
-          <w:sz w:val="24"/>
-          <w:szCs w:val="24"/>
-        </w:rPr>
-        <w:t>Put link here (when I release game)</w:t>
-      </w:r>
-    </w:p>
-    <w:p>
-      <w:pPr>
-        <w:rPr>
-          <w:rFonts w:ascii="Times New Roman" w:hAnsi="Times New Roman" w:cs="Times New Roman"/>
-          <w:sz w:val="24"/>
-          <w:szCs w:val="24"/>
-        </w:rPr>
-      </w:pPr>
-      <w:r>
-        <w:rPr>
-          <w:rFonts w:ascii="Times New Roman" w:hAnsi="Times New Roman" w:cs="Times New Roman"/>
-          <w:sz w:val="24"/>
-          <w:szCs w:val="24"/>
-        </w:rPr>
-        <w:t>CS 2250 Advanced Data Structures in C++</w:t>
-      </w:r>
-    </w:p>
-    <w:p>
-      <w:pPr>
-        <w:rPr>
-          <w:rFonts w:ascii="Times New Roman" w:hAnsi="Times New Roman" w:cs="Times New Roman"/>
-          <w:sz w:val="24"/>
-          <w:szCs w:val="24"/>
-        </w:rPr>
-      </w:pPr>
-      <w:r>
-        <w:rPr>
-          <w:rFonts w:ascii="Times New Roman" w:hAnsi="Times New Roman" w:cs="Times New Roman"/>
-          <w:sz w:val="24"/>
-          <w:szCs w:val="24"/>
-        </w:rPr>
-        <w:t>CS 3350 Team-Based Game Production</w:t>
-      </w:r>
-    </w:p>
-    <w:p>
-      <w:pPr>
-        <w:pStyle w:val="ListParagraph"/>
-        <w:rPr>
-          <w:rFonts w:ascii="Times New Roman" w:hAnsi="Times New Roman" w:cs="Times New Roman"/>
-          <w:sz w:val="24"/>
-          <w:szCs w:val="24"/>
-        </w:rPr>
-      </w:pPr>
-      <w:r>
-        <w:rPr>
-          <w:rFonts w:ascii="Times New Roman" w:hAnsi="Times New Roman" w:cs="Times New Roman"/>
-          <w:sz w:val="24"/>
-          <w:szCs w:val="24"/>
-        </w:rPr>
-        <w:t>Worked as a programmer on a team developing the game Miner Inconvenience.</w:t>
-      </w:r>
-    </w:p>
-    <w:p>
-      <w:pPr>
-        <w:rPr>
-          <w:rFonts w:ascii="Times New Roman" w:hAnsi="Times New Roman" w:cs="Times New Roman"/>
-          <w:sz w:val="24"/>
-          <w:szCs w:val="24"/>
-        </w:rPr>
-      </w:pPr>
-      <w:r>
-        <w:rPr>
-          <w:rFonts w:ascii="Times New Roman" w:hAnsi="Times New Roman" w:cs="Times New Roman"/>
-          <w:sz w:val="24"/>
-          <w:szCs w:val="24"/>
-        </w:rPr>
-        <w:t>CS 4800 Computer Graphics</w:t>
-      </w:r>
-    </w:p>
-    <w:p>
-      <w:pPr>
-        <w:pStyle w:val="ListParagraph"/>
-        <w:rPr>
-          <w:rFonts w:ascii="Times New Roman" w:hAnsi="Times New Roman" w:cs="Times New Roman"/>
-          <w:sz w:val="24"/>
-          <w:szCs w:val="24"/>
-        </w:rPr>
-      </w:pPr>
-      <w:r>
-        <w:rPr>
-          <w:rFonts w:ascii="Times New Roman" w:hAnsi="Times New Roman" w:cs="Times New Roman"/>
-          <w:sz w:val="24"/>
-          <w:szCs w:val="24"/>
-        </w:rPr>
-        <w:t xml:space="preserve">Harnessed cellular automata to generate random </w:t>
-      </w:r>
-      <w:r>
-        <w:rPr>
-          <w:rFonts w:ascii="Times New Roman" w:hAnsi="Times New Roman" w:cs="Times New Roman"/>
-          <w:sz w:val="24"/>
-          <w:szCs w:val="24"/>
-        </w:rPr>
-        <w:t>3D low poly world</w:t>
-      </w:r>
-      <w:r>
-        <w:rPr>
-          <w:rFonts w:ascii="Times New Roman" w:hAnsi="Times New Roman" w:cs="Times New Roman"/>
-          <w:sz w:val="24"/>
-          <w:szCs w:val="24"/>
-        </w:rPr>
-        <w:t>s with different designs.</w:t>
-      </w:r>
-    </w:p>
-    <w:p>
-      <w:pPr>
-        <w:rPr>
-          <w:rFonts w:ascii="Times New Roman" w:hAnsi="Times New Roman" w:cs="Times New Roman"/>
-          <w:sz w:val="24"/>
-          <w:szCs w:val="24"/>
-        </w:rPr>
-      </w:pPr>
-      <w:r>
-        <w:rPr>
-          <w:rFonts w:ascii="Times New Roman" w:hAnsi="Times New Roman" w:cs="Times New Roman"/>
-          <w:sz w:val="24"/>
-          <w:szCs w:val="24"/>
-        </w:rPr>
-        <w:t>CS 3030 Python</w:t>
-      </w:r>
-    </w:p>
-    <w:p>
-      <w:pPr>
-        <w:pStyle w:val="ListParagraph"/>
-        <w:numPr>
-          <w:ilvl w:val="0"/>
-          <w:numId w:val="5"/>
-        </w:numPr>
-        <w:rPr>
-          <w:rFonts w:ascii="Times New Roman" w:hAnsi="Times New Roman" w:cs="Times New Roman"/>
-          <w:sz w:val="24"/>
-          <w:szCs w:val="24"/>
-        </w:rPr>
-      </w:pPr>
-      <w:r>
-        <w:rPr>
-          <w:rFonts w:ascii="Times New Roman" w:hAnsi="Times New Roman" w:cs="Times New Roman"/>
-          <w:sz w:val="24"/>
-          <w:szCs w:val="24"/>
-        </w:rPr>
-        <w:t xml:space="preserve">Developed a </w:t>
-      </w:r>
-      <w:proofErr w:type="spellStart"/>
-      <w:r>
-        <w:rPr>
-          <w:rFonts w:ascii="Times New Roman" w:hAnsi="Times New Roman" w:cs="Times New Roman"/>
-          <w:sz w:val="24"/>
-          <w:szCs w:val="24"/>
-        </w:rPr>
-        <w:t>QTable</w:t>
-      </w:r>
-      <w:proofErr w:type="spellEnd"/>
-      <w:r>
-        <w:rPr>
-          <w:rFonts w:ascii="Times New Roman" w:hAnsi="Times New Roman" w:cs="Times New Roman"/>
-          <w:sz w:val="24"/>
-          <w:szCs w:val="24"/>
-        </w:rPr>
-        <w:t xml:space="preserve"> style artificial intelligence to </w:t>
-      </w:r>
-      <w:r>
-        <w:rPr>
-          <w:rFonts w:ascii="Times New Roman" w:hAnsi="Times New Roman" w:cs="Times New Roman"/>
-          <w:sz w:val="24"/>
-          <w:szCs w:val="24"/>
-        </w:rPr>
-        <w:t>observe and interact wit</w:t>
-      </w:r>
-      <w:r>
-        <w:rPr>
-          <w:rFonts w:ascii="Times New Roman" w:hAnsi="Times New Roman" w:cs="Times New Roman"/>
-          <w:sz w:val="24"/>
-          <w:szCs w:val="24"/>
-        </w:rPr>
-        <w:t>h a video game by identifying challenges and training to overcome each one.</w:t>
-      </w:r>
-    </w:p>
-    <w:p>
-      <w:pPr>
-        <w:pStyle w:val="ListParagraph"/>
-        <w:numPr>
-          <w:ilvl w:val="0"/>
-          <w:numId w:val="5"/>
-        </w:numPr>
-        <w:rPr>
-          <w:rFonts w:ascii="Times New Roman" w:hAnsi="Times New Roman" w:cs="Times New Roman"/>
-          <w:sz w:val="24"/>
-          <w:szCs w:val="24"/>
-        </w:rPr>
-      </w:pPr>
-      <w:r>
-        <w:rPr>
-          <w:rFonts w:ascii="Times New Roman" w:hAnsi="Times New Roman" w:cs="Times New Roman"/>
-          <w:sz w:val="24"/>
-          <w:szCs w:val="24"/>
-        </w:rPr>
-        <w:t>Put link here</w:t>
-      </w:r>
     </w:p>
     <w:p>
       <w:pPr>
@@ -1301,7 +1226,7 @@
           <w:szCs w:val="24"/>
         </w:rPr>
       </w:pPr>
-      <w:hyperlink r:id="rId7" w:history="1">
+      <w:hyperlink r:id="rId6" w:history="1">
         <w:r>
           <w:rPr>
             <w:rStyle w:val="Hyperlink"/>
@@ -1327,7 +1252,6 @@
           <w:sz w:val="24"/>
           <w:szCs w:val="24"/>
         </w:rPr>
-        <w:lastRenderedPageBreak/>
         <w:t xml:space="preserve">GDD 3200 </w:t>
       </w:r>
       <w:r>
@@ -1465,6 +1389,7 @@
           <w:sz w:val="24"/>
           <w:szCs w:val="24"/>
         </w:rPr>
+        <w:lastRenderedPageBreak/>
         <w:t>Computer Science</w:t>
       </w:r>
       <w:r>
@@ -1678,7 +1603,7 @@
         </w:rPr>
         <w:t>Worked with our client Dr. Richard White (</w:t>
       </w:r>
-      <w:hyperlink r:id="rId8" w:history="1">
+      <w:hyperlink r:id="rId7" w:history="1">
         <w:r>
           <w:rPr>
             <w:rStyle w:val="Hyperlink"/>
@@ -1865,7 +1790,7 @@
         </w:rPr>
         <w:t xml:space="preserve">BJNN Family - </w:t>
       </w:r>
-      <w:hyperlink r:id="rId9" w:history="1">
+      <w:hyperlink r:id="rId8" w:history="1">
         <w:r>
           <w:rPr>
             <w:rStyle w:val="Hyperlink"/>
@@ -1959,7 +1884,7 @@
         </w:rPr>
         <w:t xml:space="preserve">Mike Wingfield - </w:t>
       </w:r>
-      <w:hyperlink r:id="rId10" w:history="1">
+      <w:hyperlink r:id="rId9" w:history="1">
         <w:r>
           <w:rPr>
             <w:rStyle w:val="Hyperlink"/>
@@ -2007,7 +1932,6 @@
           <w:sz w:val="24"/>
           <w:szCs w:val="24"/>
         </w:rPr>
-        <w:lastRenderedPageBreak/>
         <w:t>ENTP 4500 Entrepreneurship and Strategy</w:t>
       </w:r>
     </w:p>
@@ -2075,6 +1999,7 @@
           <w:sz w:val="24"/>
           <w:szCs w:val="24"/>
         </w:rPr>
+        <w:lastRenderedPageBreak/>
         <w:t>Faculty References</w:t>
       </w:r>
     </w:p>
@@ -2726,7 +2651,6 @@
           <w:sz w:val="24"/>
           <w:szCs w:val="24"/>
         </w:rPr>
-        <w:lastRenderedPageBreak/>
         <w:t>UCCS Dean’s List Fall 2018.</w:t>
       </w:r>
     </w:p>
@@ -2789,7 +2713,7 @@
 </file>
 
 <file path=word/numbering.xml><?xml version="1.0" encoding="utf-8"?>
-<w:numbering xmlns:wpc="http://schemas.microsoft.com/office/word/2010/wordprocessingCanvas" xmlns:cx="http://schemas.microsoft.com/office/drawing/2014/chartex" xmlns:cx1="http://schemas.microsoft.com/office/drawing/2015/9/8/chartex" xmlns:cx2="http://schemas.microsoft.com/office/drawing/2015/10/21/chartex" xmlns:cx3="http://schemas.microsoft.com/office/drawing/2016/5/9/chartex" xmlns:cx4="http://schemas.microsoft.com/office/drawing/2016/5/10/chartex" xmlns:cx5="http://schemas.microsoft.com/office/drawing/2016/5/11/chartex" xmlns:cx6="http://schemas.microsoft.com/office/drawing/2016/5/12/chartex" xmlns:cx7="http://schemas.microsoft.com/office/drawing/2016/5/13/chartex" xmlns:cx8="http://schemas.microsoft.com/office/drawing/2016/5/14/chartex" xmlns:mc="http://schemas.openxmlformats.org/markup-compatibility/2006" xmlns:aink="http://schemas.microsoft.com/office/drawing/2016/ink" xmlns:am3d="http://schemas.microsoft.com/office/drawing/2017/model3d" xmlns:o="urn:schemas-microsoft-com:office:office" xmlns:r="http://schemas.openxmlformats.org/officeDocument/2006/relationships" xmlns:m="http://schemas.openxmlformats.org/officeDocument/2006/math" xmlns:v="urn:schemas-microsoft-com:vml" xmlns:wp14="http://schemas.microsoft.com/office/word/2010/wordprocessingDrawing" xmlns:wp="http://schemas.openxmlformats.org/drawingml/2006/wordprocessingDrawing" xmlns:w10="urn:schemas-microsoft-com:office:word" xmlns:w="http://schemas.openxmlformats.org/wordprocessingml/2006/main" xmlns:w14="http://schemas.microsoft.com/office/word/2010/wordml" xmlns:w15="http://schemas.microsoft.com/office/word/2012/wordml" xmlns:w16cex="http://schemas.microsoft.com/office/word/2018/wordml/cex" xmlns:w16cid="http://schemas.microsoft.com/office/word/2016/wordml/cid" xmlns:w16="http://schemas.microsoft.com/office/word/2018/wordml" xmlns:w16se="http://schemas.microsoft.com/office/word/2015/wordml/symex" xmlns:wpg="http://schemas.microsoft.com/office/word/2010/wordprocessingGroup" xmlns:wpi="http://schemas.microsoft.com/office/word/2010/wordprocessingInk" xmlns:wne="http://schemas.microsoft.com/office/word/2006/wordml" xmlns:wps="http://schemas.microsoft.com/office/word/2010/wordprocessingShape" mc:Ignorable="w14 w15 w16se w16cid w16 w16cex wp14">
+<w:numbering xmlns:wpc="http://schemas.microsoft.com/office/word/2010/wordprocessingCanvas" xmlns:cx="http://schemas.microsoft.com/office/drawing/2014/chartex" xmlns:cx1="http://schemas.microsoft.com/office/drawing/2015/9/8/chartex" xmlns:cx2="http://schemas.microsoft.com/office/drawing/2015/10/21/chartex" xmlns:cx3="http://schemas.microsoft.com/office/drawing/2016/5/9/chartex" xmlns:cx4="http://schemas.microsoft.com/office/drawing/2016/5/10/chartex" xmlns:cx5="http://schemas.microsoft.com/office/drawing/2016/5/11/chartex" xmlns:cx6="http://schemas.microsoft.com/office/drawing/2016/5/12/chartex" xmlns:cx7="http://schemas.microsoft.com/office/drawing/2016/5/13/chartex" xmlns:cx8="http://schemas.microsoft.com/office/drawing/2016/5/14/chartex" xmlns:mc="http://schemas.openxmlformats.org/markup-compatibility/2006" xmlns:aink="http://schemas.microsoft.com/office/drawing/2016/ink" xmlns:am3d="http://schemas.microsoft.com/office/drawing/2017/model3d" xmlns:o="urn:schemas-microsoft-com:office:office" xmlns:r="http://schemas.openxmlformats.org/officeDocument/2006/relationships" xmlns:m="http://schemas.openxmlformats.org/officeDocument/2006/math" xmlns:v="urn:schemas-microsoft-com:vml" xmlns:wp14="http://schemas.microsoft.com/office/word/2010/wordprocessingDrawing" xmlns:wp="http://schemas.openxmlformats.org/drawingml/2006/wordprocessingDrawing" xmlns:w10="urn:schemas-microsoft-com:office:word" xmlns:w="http://schemas.openxmlformats.org/wordprocessingml/2006/main" xmlns:w14="http://schemas.microsoft.com/office/word/2010/wordml" xmlns:w15="http://schemas.microsoft.com/office/word/2012/wordml" xmlns:w16cex="http://schemas.microsoft.com/office/word/2018/wordml/cex" xmlns:w16cid="http://schemas.microsoft.com/office/word/2016/wordml/cid" xmlns:w16="http://schemas.microsoft.com/office/word/2018/wordml" xmlns:w16sdtdh="http://schemas.microsoft.com/office/word/2020/wordml/sdtdatahash" xmlns:w16se="http://schemas.microsoft.com/office/word/2015/wordml/symex" xmlns:wpg="http://schemas.microsoft.com/office/word/2010/wordprocessingGroup" xmlns:wpi="http://schemas.microsoft.com/office/word/2010/wordprocessingInk" xmlns:wne="http://schemas.microsoft.com/office/word/2006/wordml" xmlns:wps="http://schemas.microsoft.com/office/word/2010/wordprocessingShape" mc:Ignorable="w14 w15 w16se w16cid w16 w16cex w16sdtdh wp14">
   <w:abstractNum w:abstractNumId="0" w15:restartNumberingAfterBreak="0">
     <w:nsid w:val="00C40A4A"/>
     <w:multiLevelType w:val="hybridMultilevel"/>
@@ -5230,7 +5154,7 @@
 </file>
 
 <file path=word/styles.xml><?xml version="1.0" encoding="utf-8"?>
-<w:styles xmlns:mc="http://schemas.openxmlformats.org/markup-compatibility/2006" xmlns:r="http://schemas.openxmlformats.org/officeDocument/2006/relationships" xmlns:w="http://schemas.openxmlformats.org/wordprocessingml/2006/main" xmlns:w14="http://schemas.microsoft.com/office/word/2010/wordml" xmlns:w15="http://schemas.microsoft.com/office/word/2012/wordml" xmlns:w16cex="http://schemas.microsoft.com/office/word/2018/wordml/cex" xmlns:w16cid="http://schemas.microsoft.com/office/word/2016/wordml/cid" xmlns:w16="http://schemas.microsoft.com/office/word/2018/wordml" xmlns:w16se="http://schemas.microsoft.com/office/word/2015/wordml/symex" mc:Ignorable="w14 w15 w16se w16cid w16 w16cex">
+<w:styles xmlns:mc="http://schemas.openxmlformats.org/markup-compatibility/2006" xmlns:r="http://schemas.openxmlformats.org/officeDocument/2006/relationships" xmlns:w="http://schemas.openxmlformats.org/wordprocessingml/2006/main" xmlns:w14="http://schemas.microsoft.com/office/word/2010/wordml" xmlns:w15="http://schemas.microsoft.com/office/word/2012/wordml" xmlns:w16cex="http://schemas.microsoft.com/office/word/2018/wordml/cex" xmlns:w16cid="http://schemas.microsoft.com/office/word/2016/wordml/cid" xmlns:w16="http://schemas.microsoft.com/office/word/2018/wordml" xmlns:w16sdtdh="http://schemas.microsoft.com/office/word/2020/wordml/sdtdatahash" xmlns:w16se="http://schemas.microsoft.com/office/word/2015/wordml/symex" mc:Ignorable="w14 w15 w16se w16cid w16 w16cex w16sdtdh">
   <w:docDefaults>
     <w:rPrDefault>
       <w:rPr>

</xml_diff>